<commit_message>
Layout überarbeitet, Vorgehensmodell Artefakte überarbeitet
</commit_message>
<xml_diff>
--- a/Work in Progress/Benutzermodellierung.docx
+++ b/Work in Progress/Benutzermodellierung.docx
@@ -251,43 +251,6 @@
       </w:tr>
       <w:tr>
         <w:trPr>
-          <w:trHeight w:val="743"/>
-        </w:trPr>
-        <w:tc>
-          <w:tcPr>
-            <w:tcW w:w="4531" w:type="dxa"/>
-          </w:tcPr>
-          <w:p>
-            <w:pPr>
-              <w:rPr>
-                <w:b/>
-                <w:sz w:val="28"/>
-                <w:szCs w:val="28"/>
-              </w:rPr>
-            </w:pPr>
-            <w:r>
-              <w:rPr>
-                <w:b/>
-                <w:sz w:val="28"/>
-                <w:szCs w:val="28"/>
-              </w:rPr>
-              <w:t>Fähigkeiten und Einschränkungen</w:t>
-            </w:r>
-          </w:p>
-        </w:tc>
-        <w:tc>
-          <w:tcPr>
-            <w:tcW w:w="4531" w:type="dxa"/>
-          </w:tcPr>
-          <w:p>
-            <w:r>
-              <w:t>Körperliche Einschränkungen und Fähigkeiten, Behinderungen; Sozialwesen</w:t>
-            </w:r>
-          </w:p>
-        </w:tc>
-      </w:tr>
-      <w:tr>
-        <w:trPr>
           <w:trHeight w:val="619"/>
         </w:trPr>
         <w:tc>
@@ -302,6 +265,8 @@
                 <w:szCs w:val="28"/>
               </w:rPr>
             </w:pPr>
+            <w:bookmarkStart w:id="0" w:name="_GoBack"/>
+            <w:bookmarkEnd w:id="0"/>
             <w:r>
               <w:rPr>
                 <w:b/>
@@ -606,6 +571,7 @@
         <w:rPr>
           <w:b/>
         </w:rPr>
+        <w:lastRenderedPageBreak/>
         <w:t xml:space="preserve">1.User </w:t>
       </w:r>
       <w:proofErr w:type="spellStart"/>
@@ -722,32 +688,6 @@
               <w:t xml:space="preserve"> Jahre</w:t>
             </w:r>
             <w:r>
-              <w:t xml:space="preserve">, </w:t>
-            </w:r>
-            <w:r>
-              <w:t>w</w:t>
-            </w:r>
-            <w:r>
-              <w:t>eiblich</w:t>
-            </w:r>
-            <w:r>
-              <w:t xml:space="preserve">, </w:t>
-            </w:r>
-            <w:r>
-              <w:t>wohnt in einem Studentenwohnheim</w:t>
-            </w:r>
-            <w:r>
-              <w:t xml:space="preserve">, </w:t>
-            </w:r>
-            <w:r>
-              <w:t xml:space="preserve">bezieht </w:t>
-            </w:r>
-            <w:proofErr w:type="spellStart"/>
-            <w:r>
-              <w:t>BaföG</w:t>
-            </w:r>
-            <w:proofErr w:type="spellEnd"/>
-            <w:r>
               <w:t xml:space="preserve"> </w:t>
             </w:r>
           </w:p>
@@ -755,43 +695,6 @@
       </w:tr>
       <w:tr>
         <w:trPr>
-          <w:trHeight w:val="562"/>
-        </w:trPr>
-        <w:tc>
-          <w:tcPr>
-            <w:tcW w:w="4531" w:type="dxa"/>
-          </w:tcPr>
-          <w:p>
-            <w:pPr>
-              <w:rPr>
-                <w:b/>
-                <w:sz w:val="28"/>
-                <w:szCs w:val="28"/>
-              </w:rPr>
-            </w:pPr>
-            <w:r>
-              <w:rPr>
-                <w:b/>
-                <w:sz w:val="28"/>
-                <w:szCs w:val="28"/>
-              </w:rPr>
-              <w:t>Formale Qualifikationen</w:t>
-            </w:r>
-          </w:p>
-        </w:tc>
-        <w:tc>
-          <w:tcPr>
-            <w:tcW w:w="4531" w:type="dxa"/>
-          </w:tcPr>
-          <w:p>
-            <w:r>
-              <w:t>Studierende</w:t>
-            </w:r>
-          </w:p>
-        </w:tc>
-      </w:tr>
-      <w:tr>
-        <w:trPr>
           <w:trHeight w:val="995"/>
         </w:trPr>
         <w:tc>
@@ -832,43 +735,6 @@
       </w:tr>
       <w:tr>
         <w:trPr>
-          <w:trHeight w:val="967"/>
-        </w:trPr>
-        <w:tc>
-          <w:tcPr>
-            <w:tcW w:w="4531" w:type="dxa"/>
-          </w:tcPr>
-          <w:p>
-            <w:pPr>
-              <w:rPr>
-                <w:b/>
-                <w:sz w:val="28"/>
-                <w:szCs w:val="28"/>
-              </w:rPr>
-            </w:pPr>
-            <w:r>
-              <w:rPr>
-                <w:b/>
-                <w:sz w:val="28"/>
-                <w:szCs w:val="28"/>
-              </w:rPr>
-              <w:t>Fähigkeiten und Einschränkungen</w:t>
-            </w:r>
-          </w:p>
-        </w:tc>
-        <w:tc>
-          <w:tcPr>
-            <w:tcW w:w="4531" w:type="dxa"/>
-          </w:tcPr>
-          <w:p>
-            <w:r>
-              <w:t>Altersbedingt keine Körperlichen Einschränkungen</w:t>
-            </w:r>
-          </w:p>
-        </w:tc>
-      </w:tr>
-      <w:tr>
-        <w:trPr>
           <w:trHeight w:val="561"/>
         </w:trPr>
         <w:tc>
@@ -942,10 +808,7 @@
               <w:t xml:space="preserve">Computern und </w:t>
             </w:r>
             <w:r>
-              <w:t>Mobilen Geräten</w:t>
-            </w:r>
-            <w:r>
-              <w:t xml:space="preserve"> </w:t>
+              <w:t xml:space="preserve">Mobilen Geräten </w:t>
             </w:r>
           </w:p>
         </w:tc>
@@ -982,7 +845,7 @@
           </w:tcPr>
           <w:p>
             <w:r>
-              <w:t>Keine Erfahrung mit Wahlhilfen</w:t>
+              <w:t>Erfahrung mit Wahlhilfen</w:t>
             </w:r>
           </w:p>
         </w:tc>
@@ -1102,6 +965,24 @@
         </w:tc>
       </w:tr>
     </w:tbl>
+    <w:p>
+      <w:pPr>
+        <w:rPr>
+          <w:b/>
+          <w:sz w:val="28"/>
+          <w:szCs w:val="28"/>
+        </w:rPr>
+      </w:pPr>
+    </w:p>
+    <w:p>
+      <w:pPr>
+        <w:rPr>
+          <w:b/>
+          <w:sz w:val="28"/>
+          <w:szCs w:val="28"/>
+        </w:rPr>
+      </w:pPr>
+    </w:p>
     <w:p>
       <w:pPr>
         <w:rPr>
@@ -1280,6 +1161,7 @@
                 <w:sz w:val="28"/>
                 <w:szCs w:val="28"/>
               </w:rPr>
+              <w:lastRenderedPageBreak/>
               <w:t xml:space="preserve">Demographische </w:t>
             </w:r>
             <w:r>
@@ -1298,25 +1180,7 @@
           </w:tcPr>
           <w:p>
             <w:r>
-              <w:t>36 Jahre</w:t>
-            </w:r>
-            <w:r>
-              <w:t xml:space="preserve">, </w:t>
-            </w:r>
-            <w:r>
-              <w:t>männlich</w:t>
-            </w:r>
-            <w:r>
-              <w:t xml:space="preserve">, </w:t>
-            </w:r>
-            <w:r>
-              <w:t>verheiratet und zusammenlebend</w:t>
-            </w:r>
-            <w:r>
-              <w:t xml:space="preserve">, </w:t>
-            </w:r>
-            <w:r>
-              <w:t>Arbeitet</w:t>
+              <w:t>71 Jahre</w:t>
             </w:r>
             <w:r>
               <w:t xml:space="preserve"> </w:t>
@@ -1326,43 +1190,6 @@
       </w:tr>
       <w:tr>
         <w:trPr>
-          <w:trHeight w:val="562"/>
-        </w:trPr>
-        <w:tc>
-          <w:tcPr>
-            <w:tcW w:w="4531" w:type="dxa"/>
-          </w:tcPr>
-          <w:p>
-            <w:pPr>
-              <w:rPr>
-                <w:b/>
-                <w:sz w:val="28"/>
-                <w:szCs w:val="28"/>
-              </w:rPr>
-            </w:pPr>
-            <w:r>
-              <w:rPr>
-                <w:b/>
-                <w:sz w:val="28"/>
-                <w:szCs w:val="28"/>
-              </w:rPr>
-              <w:t>Formale Qualifikationen</w:t>
-            </w:r>
-          </w:p>
-        </w:tc>
-        <w:tc>
-          <w:tcPr>
-            <w:tcW w:w="4531" w:type="dxa"/>
-          </w:tcPr>
-          <w:p>
-            <w:r>
-              <w:t>Einfacher Arbeiter</w:t>
-            </w:r>
-          </w:p>
-        </w:tc>
-      </w:tr>
-      <w:tr>
-        <w:trPr>
           <w:trHeight w:val="995"/>
         </w:trPr>
         <w:tc>
@@ -1393,7 +1220,7 @@
           </w:tcPr>
           <w:p>
             <w:r>
-              <w:t>Grundlegendes</w:t>
+              <w:t>Fundiertes</w:t>
             </w:r>
             <w:r>
               <w:t xml:space="preserve"> Politisches Wissen und Wissen über die eigenen Interessen</w:t>
@@ -1403,43 +1230,6 @@
       </w:tr>
       <w:tr>
         <w:trPr>
-          <w:trHeight w:val="967"/>
-        </w:trPr>
-        <w:tc>
-          <w:tcPr>
-            <w:tcW w:w="4531" w:type="dxa"/>
-          </w:tcPr>
-          <w:p>
-            <w:pPr>
-              <w:rPr>
-                <w:b/>
-                <w:sz w:val="28"/>
-                <w:szCs w:val="28"/>
-              </w:rPr>
-            </w:pPr>
-            <w:r>
-              <w:rPr>
-                <w:b/>
-                <w:sz w:val="28"/>
-                <w:szCs w:val="28"/>
-              </w:rPr>
-              <w:t>Fähigkeiten und Einschränkungen</w:t>
-            </w:r>
-          </w:p>
-        </w:tc>
-        <w:tc>
-          <w:tcPr>
-            <w:tcW w:w="4531" w:type="dxa"/>
-          </w:tcPr>
-          <w:p>
-            <w:r>
-              <w:t>Altersbedingt keine Körperlichen Einschränkungen</w:t>
-            </w:r>
-          </w:p>
-        </w:tc>
-      </w:tr>
-      <w:tr>
-        <w:trPr>
           <w:trHeight w:val="561"/>
         </w:trPr>
         <w:tc>
@@ -1507,7 +1297,10 @@
           </w:tcPr>
           <w:p>
             <w:r>
-              <w:t xml:space="preserve">Wissen im Umgang mit Computern und Mobilen Geräten </w:t>
+              <w:t>Eher w</w:t>
+            </w:r>
+            <w:r>
+              <w:t xml:space="preserve">eniger Wissen im Umgang mit Computern und Mobilen Geräten </w:t>
             </w:r>
           </w:p>
         </w:tc>
@@ -1544,7 +1337,10 @@
           </w:tcPr>
           <w:p>
             <w:r>
-              <w:t>Allgemeine Erfahrung mit dem Wahl-O-Mat</w:t>
+              <w:t>Keine</w:t>
+            </w:r>
+            <w:r>
+              <w:t xml:space="preserve"> Erfahrung mit dem Wahl-O-Mat</w:t>
             </w:r>
           </w:p>
         </w:tc>
@@ -1581,13 +1377,7 @@
           </w:tcPr>
           <w:p>
             <w:r>
-              <w:t>M</w:t>
-            </w:r>
-            <w:r>
-              <w:t>öchte mehr über die Kandidaten des eigenen Wahlkreises wissen</w:t>
-            </w:r>
-            <w:r>
-              <w:t xml:space="preserve"> und möchte diesen Thesen stellen</w:t>
+              <w:t>Hat eine eigene Meinung und viele Ideen</w:t>
             </w:r>
           </w:p>
         </w:tc>
@@ -1631,7 +1421,7 @@
       </w:tr>
       <w:tr>
         <w:trPr>
-          <w:trHeight w:val="825"/>
+          <w:trHeight w:val="755"/>
         </w:trPr>
         <w:tc>
           <w:tcPr>
@@ -1745,18 +1535,72 @@
           <w:b/>
         </w:rPr>
       </w:pPr>
+    </w:p>
+    <w:p>
+      <w:pPr>
+        <w:rPr>
+          <w:b/>
+        </w:rPr>
+      </w:pPr>
+    </w:p>
+    <w:p>
+      <w:pPr>
+        <w:rPr>
+          <w:b/>
+        </w:rPr>
+      </w:pPr>
+    </w:p>
+    <w:p>
+      <w:pPr>
+        <w:rPr>
+          <w:b/>
+        </w:rPr>
+      </w:pPr>
+    </w:p>
+    <w:p>
+      <w:pPr>
+        <w:rPr>
+          <w:b/>
+        </w:rPr>
+      </w:pPr>
       <w:r>
         <w:rPr>
           <w:b/>
         </w:rPr>
-        <w:lastRenderedPageBreak/>
-        <w:t>3</w:t>
+        <w:t xml:space="preserve">User </w:t>
+      </w:r>
+      <w:proofErr w:type="spellStart"/>
+      <w:r>
+        <w:rPr>
+          <w:b/>
+        </w:rPr>
+        <w:t>profiles</w:t>
+      </w:r>
+      <w:proofErr w:type="spellEnd"/>
+      <w:r>
+        <w:rPr>
+          <w:b/>
+        </w:rPr>
+        <w:t xml:space="preserve"> für den Stakeholder „Kandidat“</w:t>
+      </w:r>
+    </w:p>
+    <w:p>
+      <w:pPr>
+        <w:rPr>
+          <w:b/>
+        </w:rPr>
+      </w:pPr>
+      <w:r>
+        <w:rPr>
+          <w:b/>
+        </w:rPr>
+        <w:t>1.</w:t>
       </w:r>
       <w:r>
         <w:rPr>
           <w:b/>
         </w:rPr>
-        <w:t xml:space="preserve">.User </w:t>
+        <w:t xml:space="preserve">User </w:t>
       </w:r>
       <w:proofErr w:type="spellStart"/>
       <w:r>
@@ -1799,6 +1643,7 @@
                 <w:sz w:val="28"/>
                 <w:szCs w:val="28"/>
               </w:rPr>
+              <w:lastRenderedPageBreak/>
               <w:t>Merkmal</w:t>
             </w:r>
           </w:p>
@@ -1866,32 +1711,11 @@
           </w:tcPr>
           <w:p>
             <w:r>
-              <w:t>71</w:t>
+              <w:t>67</w:t>
             </w:r>
             <w:r>
               <w:t xml:space="preserve"> Jahre</w:t>
             </w:r>
-            <w:r>
-              <w:t xml:space="preserve">, </w:t>
-            </w:r>
-            <w:r>
-              <w:t>männlich</w:t>
-            </w:r>
-            <w:r>
-              <w:t xml:space="preserve">, </w:t>
-            </w:r>
-            <w:r>
-              <w:t>verheiratet und zusammenlebend</w:t>
-            </w:r>
-            <w:r>
-              <w:t xml:space="preserve">, </w:t>
-            </w:r>
-            <w:r>
-              <w:t>bezieht Rente</w:t>
-            </w:r>
-            <w:r>
-              <w:t xml:space="preserve"> </w:t>
-            </w:r>
           </w:p>
         </w:tc>
       </w:tr>
@@ -1927,7 +1751,7 @@
           </w:tcPr>
           <w:p>
             <w:r>
-              <w:t>Rente, nach jahrelanger Arbeit in einem ausgelernten Beruf</w:t>
+              <w:t>Jahrelanges Parteimitglied</w:t>
             </w:r>
           </w:p>
         </w:tc>
@@ -1964,47 +1788,7 @@
           </w:tcPr>
           <w:p>
             <w:r>
-              <w:t>Fundiertes</w:t>
-            </w:r>
-            <w:r>
-              <w:t xml:space="preserve"> Politisches Wissen und Wissen über die eigenen Interessen</w:t>
-            </w:r>
-          </w:p>
-        </w:tc>
-      </w:tr>
-      <w:tr>
-        <w:trPr>
-          <w:trHeight w:val="967"/>
-        </w:trPr>
-        <w:tc>
-          <w:tcPr>
-            <w:tcW w:w="4531" w:type="dxa"/>
-          </w:tcPr>
-          <w:p>
-            <w:pPr>
-              <w:rPr>
-                <w:b/>
-                <w:sz w:val="28"/>
-                <w:szCs w:val="28"/>
-              </w:rPr>
-            </w:pPr>
-            <w:r>
-              <w:rPr>
-                <w:b/>
-                <w:sz w:val="28"/>
-                <w:szCs w:val="28"/>
-              </w:rPr>
-              <w:t>Fähigkeiten und Einschränkungen</w:t>
-            </w:r>
-          </w:p>
-        </w:tc>
-        <w:tc>
-          <w:tcPr>
-            <w:tcW w:w="4531" w:type="dxa"/>
-          </w:tcPr>
-          <w:p>
-            <w:r>
-              <w:t>Aufgrund des Alters eine leichte Sehschwäche</w:t>
+              <w:t>Ausgeprägtes Politisches Wissen und Wissen über die eigenen Interessen</w:t>
             </w:r>
           </w:p>
         </w:tc>
@@ -2078,13 +1862,7 @@
           </w:tcPr>
           <w:p>
             <w:r>
-              <w:t>Eher w</w:t>
-            </w:r>
-            <w:r>
-              <w:t>eniger Wissen im</w:t>
-            </w:r>
-            <w:r>
-              <w:t xml:space="preserve"> Umgang mit Computern und Mobilen Geräten </w:t>
+              <w:t xml:space="preserve">Wissen im Umgang mit Computern und Mobilen Geräten </w:t>
             </w:r>
           </w:p>
         </w:tc>
@@ -2121,10 +1899,7 @@
           </w:tcPr>
           <w:p>
             <w:r>
-              <w:t>Keine</w:t>
-            </w:r>
-            <w:r>
-              <w:t xml:space="preserve"> Erfahrung mit dem Wahl-O-Mat</w:t>
+              <w:t>Keine spezielle Erfahrung</w:t>
             </w:r>
           </w:p>
         </w:tc>
@@ -2161,7 +1936,7 @@
           </w:tcPr>
           <w:p>
             <w:r>
-              <w:t>Hat eine eigene Meinung und viele Ideen</w:t>
+              <w:t>Möchte Wähler von seiner eigenen Position überzeugen</w:t>
             </w:r>
           </w:p>
         </w:tc>
@@ -2198,14 +1973,17 @@
           </w:tcPr>
           <w:p>
             <w:r>
-              <w:t xml:space="preserve">Recherchiert über Positionen der Kandidaten um eine geeignete Wahl zu treffen </w:t>
-            </w:r>
-          </w:p>
-        </w:tc>
-      </w:tr>
-      <w:tr>
-        <w:trPr>
-          <w:trHeight w:val="755"/>
+              <w:t>Positioniert sich zu Thesen und begründet seine Position</w:t>
+            </w:r>
+            <w:r>
+              <w:t xml:space="preserve"> und stellt sich dem Wähler zur Wahl</w:t>
+            </w:r>
+          </w:p>
+        </w:tc>
+      </w:tr>
+      <w:tr>
+        <w:trPr>
+          <w:trHeight w:val="687"/>
         </w:trPr>
         <w:tc>
           <w:tcPr>
@@ -2299,6 +2077,13 @@
       <w:pPr>
         <w:rPr>
           <w:b/>
+        </w:rPr>
+      </w:pPr>
+    </w:p>
+    <w:p>
+      <w:pPr>
+        <w:rPr>
+          <w:b/>
           <w:sz w:val="28"/>
           <w:szCs w:val="28"/>
         </w:rPr>
@@ -2308,8 +2093,20 @@
       <w:pPr>
         <w:rPr>
           <w:b/>
-          <w:sz w:val="28"/>
-          <w:szCs w:val="28"/>
+        </w:rPr>
+      </w:pPr>
+    </w:p>
+    <w:p>
+      <w:pPr>
+        <w:rPr>
+          <w:b/>
+        </w:rPr>
+      </w:pPr>
+    </w:p>
+    <w:p>
+      <w:pPr>
+        <w:rPr>
+          <w:b/>
         </w:rPr>
       </w:pPr>
     </w:p>
@@ -2323,41 +2120,13 @@
         <w:rPr>
           <w:b/>
         </w:rPr>
-        <w:t xml:space="preserve">User </w:t>
-      </w:r>
-      <w:proofErr w:type="spellStart"/>
-      <w:r>
-        <w:rPr>
-          <w:b/>
-        </w:rPr>
-        <w:t>profiles</w:t>
-      </w:r>
-      <w:proofErr w:type="spellEnd"/>
-      <w:r>
-        <w:rPr>
-          <w:b/>
-        </w:rPr>
-        <w:t xml:space="preserve"> für den Stakeholder „Kandidat“</w:t>
-      </w:r>
-    </w:p>
-    <w:p>
-      <w:pPr>
-        <w:rPr>
-          <w:b/>
-        </w:rPr>
-      </w:pPr>
-      <w:r>
-        <w:rPr>
-          <w:b/>
-        </w:rPr>
-        <w:lastRenderedPageBreak/>
-        <w:t>1.</w:t>
+        <w:t>2</w:t>
       </w:r>
       <w:r>
         <w:rPr>
           <w:b/>
         </w:rPr>
-        <w:t xml:space="preserve">User </w:t>
+        <w:t xml:space="preserve">.User </w:t>
       </w:r>
       <w:proofErr w:type="spellStart"/>
       <w:r>
@@ -2400,6 +2169,7 @@
                 <w:sz w:val="28"/>
                 <w:szCs w:val="28"/>
               </w:rPr>
+              <w:lastRenderedPageBreak/>
               <w:t>Merkmal</w:t>
             </w:r>
           </w:p>
@@ -2467,22 +2237,10 @@
           </w:tcPr>
           <w:p>
             <w:r>
-              <w:t>67</w:t>
-            </w:r>
-            <w:r>
-              <w:t xml:space="preserve"> Jahre</w:t>
-            </w:r>
-            <w:r>
-              <w:t xml:space="preserve">, </w:t>
-            </w:r>
-            <w:r>
-              <w:t>männlich</w:t>
-            </w:r>
-            <w:r>
-              <w:t xml:space="preserve">, </w:t>
-            </w:r>
-            <w:r>
-              <w:t xml:space="preserve">verheiratet und zusammenlebend </w:t>
+              <w:t>25</w:t>
+            </w:r>
+            <w:r>
+              <w:t xml:space="preserve"> Jahre </w:t>
             </w:r>
           </w:p>
         </w:tc>
@@ -2519,7 +2277,7 @@
           </w:tcPr>
           <w:p>
             <w:r>
-              <w:t>Jahrelanges Parteimitglied</w:t>
+              <w:t>Unabhängiger Kandidat</w:t>
             </w:r>
           </w:p>
         </w:tc>
@@ -2556,47 +2314,7 @@
           </w:tcPr>
           <w:p>
             <w:r>
-              <w:t>Ausgeprägtes</w:t>
-            </w:r>
-            <w:r>
-              <w:t xml:space="preserve"> Politisches Wissen und Wissen über die eigenen Interessen</w:t>
-            </w:r>
-          </w:p>
-        </w:tc>
-      </w:tr>
-      <w:tr>
-        <w:trPr>
-          <w:trHeight w:val="697"/>
-        </w:trPr>
-        <w:tc>
-          <w:tcPr>
-            <w:tcW w:w="4531" w:type="dxa"/>
-          </w:tcPr>
-          <w:p>
-            <w:pPr>
-              <w:rPr>
-                <w:b/>
-                <w:sz w:val="28"/>
-                <w:szCs w:val="28"/>
-              </w:rPr>
-            </w:pPr>
-            <w:r>
-              <w:rPr>
-                <w:b/>
-                <w:sz w:val="28"/>
-                <w:szCs w:val="28"/>
-              </w:rPr>
-              <w:t>Fähigkeiten und Einschränkungen</w:t>
-            </w:r>
-          </w:p>
-        </w:tc>
-        <w:tc>
-          <w:tcPr>
-            <w:tcW w:w="4531" w:type="dxa"/>
-          </w:tcPr>
-          <w:p>
-            <w:r>
-              <w:t>Aufgrund des Alters eine leichte Sehschwäche</w:t>
+              <w:t>Ausgeprägtes Politisches Wissen und Wissen über die eigenen Interessen</w:t>
             </w:r>
           </w:p>
         </w:tc>
@@ -2781,17 +2499,14 @@
           </w:tcPr>
           <w:p>
             <w:r>
-              <w:t>Positioniert sich zu Thesen und begründet seine Position</w:t>
-            </w:r>
-            <w:r>
-              <w:t xml:space="preserve"> und stellt sich dem Wähler zur Wahl</w:t>
-            </w:r>
-          </w:p>
-        </w:tc>
-      </w:tr>
-      <w:tr>
-        <w:trPr>
-          <w:trHeight w:val="687"/>
+              <w:t>Positioniert sich zu Thesen und begründet seine Position und stellt sich dem Wähler zur Wahl</w:t>
+            </w:r>
+          </w:p>
+        </w:tc>
+      </w:tr>
+      <w:tr>
+        <w:trPr>
+          <w:trHeight w:val="815"/>
         </w:trPr>
         <w:tc>
           <w:tcPr>
@@ -2885,497 +2600,6 @@
       <w:pPr>
         <w:rPr>
           <w:b/>
-        </w:rPr>
-      </w:pPr>
-    </w:p>
-    <w:p>
-      <w:pPr>
-        <w:rPr>
-          <w:b/>
-        </w:rPr>
-      </w:pPr>
-      <w:bookmarkStart w:id="0" w:name="_GoBack"/>
-      <w:bookmarkEnd w:id="0"/>
-    </w:p>
-    <w:p>
-      <w:pPr>
-        <w:rPr>
-          <w:b/>
-        </w:rPr>
-      </w:pPr>
-      <w:r>
-        <w:rPr>
-          <w:b/>
-        </w:rPr>
-        <w:t xml:space="preserve">2.User </w:t>
-      </w:r>
-      <w:proofErr w:type="spellStart"/>
-      <w:r>
-        <w:rPr>
-          <w:b/>
-        </w:rPr>
-        <w:t>profile</w:t>
-      </w:r>
-      <w:proofErr w:type="spellEnd"/>
-    </w:p>
-    <w:tbl>
-      <w:tblPr>
-        <w:tblStyle w:val="Tabellenraster"/>
-        <w:tblW w:w="0" w:type="auto"/>
-        <w:tblLook w:val="04A0" w:firstRow="1" w:lastRow="0" w:firstColumn="1" w:lastColumn="0" w:noHBand="0" w:noVBand="1"/>
-      </w:tblPr>
-      <w:tblGrid>
-        <w:gridCol w:w="4531"/>
-        <w:gridCol w:w="4531"/>
-      </w:tblGrid>
-      <w:tr>
-        <w:trPr>
-          <w:trHeight w:val="429"/>
-        </w:trPr>
-        <w:tc>
-          <w:tcPr>
-            <w:tcW w:w="4531" w:type="dxa"/>
-          </w:tcPr>
-          <w:p>
-            <w:pPr>
-              <w:rPr>
-                <w:b/>
-                <w:sz w:val="28"/>
-                <w:szCs w:val="28"/>
-              </w:rPr>
-            </w:pPr>
-            <w:r>
-              <w:rPr>
-                <w:b/>
-                <w:sz w:val="28"/>
-                <w:szCs w:val="28"/>
-              </w:rPr>
-              <w:t>Merkmal</w:t>
-            </w:r>
-          </w:p>
-        </w:tc>
-        <w:tc>
-          <w:tcPr>
-            <w:tcW w:w="4531" w:type="dxa"/>
-          </w:tcPr>
-          <w:p>
-            <w:pPr>
-              <w:rPr>
-                <w:b/>
-                <w:sz w:val="28"/>
-                <w:szCs w:val="28"/>
-              </w:rPr>
-            </w:pPr>
-            <w:r>
-              <w:rPr>
-                <w:b/>
-                <w:sz w:val="28"/>
-                <w:szCs w:val="28"/>
-              </w:rPr>
-              <w:t>Ausprägung</w:t>
-            </w:r>
-          </w:p>
-        </w:tc>
-      </w:tr>
-      <w:tr>
-        <w:trPr>
-          <w:trHeight w:val="792"/>
-        </w:trPr>
-        <w:tc>
-          <w:tcPr>
-            <w:tcW w:w="4531" w:type="dxa"/>
-          </w:tcPr>
-          <w:p>
-            <w:pPr>
-              <w:rPr>
-                <w:b/>
-                <w:sz w:val="28"/>
-                <w:szCs w:val="28"/>
-              </w:rPr>
-            </w:pPr>
-            <w:r>
-              <w:rPr>
-                <w:b/>
-                <w:sz w:val="28"/>
-                <w:szCs w:val="28"/>
-              </w:rPr>
-              <w:lastRenderedPageBreak/>
-              <w:t xml:space="preserve">Demographische </w:t>
-            </w:r>
-            <w:r>
-              <w:rPr>
-                <w:b/>
-                <w:sz w:val="28"/>
-                <w:szCs w:val="28"/>
-              </w:rPr>
-              <w:t xml:space="preserve">Charakteristiken </w:t>
-            </w:r>
-          </w:p>
-        </w:tc>
-        <w:tc>
-          <w:tcPr>
-            <w:tcW w:w="4531" w:type="dxa"/>
-          </w:tcPr>
-          <w:p>
-            <w:r>
-              <w:t>45</w:t>
-            </w:r>
-            <w:r>
-              <w:t xml:space="preserve"> Jahre</w:t>
-            </w:r>
-            <w:r>
-              <w:t xml:space="preserve">, </w:t>
-            </w:r>
-            <w:r>
-              <w:t>weiblich</w:t>
-            </w:r>
-            <w:r>
-              <w:t xml:space="preserve">, </w:t>
-            </w:r>
-            <w:r>
-              <w:t xml:space="preserve">verheiratet und zusammenlebend </w:t>
-            </w:r>
-          </w:p>
-        </w:tc>
-      </w:tr>
-      <w:tr>
-        <w:trPr>
-          <w:trHeight w:val="562"/>
-        </w:trPr>
-        <w:tc>
-          <w:tcPr>
-            <w:tcW w:w="4531" w:type="dxa"/>
-          </w:tcPr>
-          <w:p>
-            <w:pPr>
-              <w:rPr>
-                <w:b/>
-                <w:sz w:val="28"/>
-                <w:szCs w:val="28"/>
-              </w:rPr>
-            </w:pPr>
-            <w:r>
-              <w:rPr>
-                <w:b/>
-                <w:sz w:val="28"/>
-                <w:szCs w:val="28"/>
-              </w:rPr>
-              <w:t>Formale Qualifikationen</w:t>
-            </w:r>
-          </w:p>
-        </w:tc>
-        <w:tc>
-          <w:tcPr>
-            <w:tcW w:w="4531" w:type="dxa"/>
-          </w:tcPr>
-          <w:p>
-            <w:r>
-              <w:t>Jahrelanges Parteimitglied</w:t>
-            </w:r>
-          </w:p>
-        </w:tc>
-      </w:tr>
-      <w:tr>
-        <w:trPr>
-          <w:trHeight w:val="995"/>
-        </w:trPr>
-        <w:tc>
-          <w:tcPr>
-            <w:tcW w:w="4531" w:type="dxa"/>
-          </w:tcPr>
-          <w:p>
-            <w:pPr>
-              <w:rPr>
-                <w:b/>
-                <w:sz w:val="28"/>
-                <w:szCs w:val="28"/>
-              </w:rPr>
-            </w:pPr>
-            <w:r>
-              <w:rPr>
-                <w:b/>
-                <w:sz w:val="28"/>
-                <w:szCs w:val="28"/>
-              </w:rPr>
-              <w:t>Fachwissen</w:t>
-            </w:r>
-          </w:p>
-        </w:tc>
-        <w:tc>
-          <w:tcPr>
-            <w:tcW w:w="4531" w:type="dxa"/>
-          </w:tcPr>
-          <w:p>
-            <w:r>
-              <w:t>Ausgeprägtes Politisches Wissen und Wissen über die eigenen Interessen</w:t>
-            </w:r>
-          </w:p>
-        </w:tc>
-      </w:tr>
-      <w:tr>
-        <w:trPr>
-          <w:trHeight w:val="697"/>
-        </w:trPr>
-        <w:tc>
-          <w:tcPr>
-            <w:tcW w:w="4531" w:type="dxa"/>
-          </w:tcPr>
-          <w:p>
-            <w:pPr>
-              <w:rPr>
-                <w:b/>
-                <w:sz w:val="28"/>
-                <w:szCs w:val="28"/>
-              </w:rPr>
-            </w:pPr>
-            <w:r>
-              <w:rPr>
-                <w:b/>
-                <w:sz w:val="28"/>
-                <w:szCs w:val="28"/>
-              </w:rPr>
-              <w:t>Fähigkeiten und Einschränkungen</w:t>
-            </w:r>
-          </w:p>
-        </w:tc>
-        <w:tc>
-          <w:tcPr>
-            <w:tcW w:w="4531" w:type="dxa"/>
-          </w:tcPr>
-          <w:p>
-            <w:r>
-              <w:t>Keine Körperlichen Einschränkungen</w:t>
-            </w:r>
-          </w:p>
-        </w:tc>
-      </w:tr>
-      <w:tr>
-        <w:trPr>
-          <w:trHeight w:val="561"/>
-        </w:trPr>
-        <w:tc>
-          <w:tcPr>
-            <w:tcW w:w="4531" w:type="dxa"/>
-          </w:tcPr>
-          <w:p>
-            <w:pPr>
-              <w:rPr>
-                <w:b/>
-                <w:sz w:val="28"/>
-                <w:szCs w:val="28"/>
-              </w:rPr>
-            </w:pPr>
-            <w:r>
-              <w:rPr>
-                <w:b/>
-                <w:sz w:val="28"/>
-                <w:szCs w:val="28"/>
-              </w:rPr>
-              <w:t>Verfügbare Technologien</w:t>
-            </w:r>
-          </w:p>
-        </w:tc>
-        <w:tc>
-          <w:tcPr>
-            <w:tcW w:w="4531" w:type="dxa"/>
-          </w:tcPr>
-          <w:p>
-            <w:r>
-              <w:t>Computer und Smartphone</w:t>
-            </w:r>
-          </w:p>
-        </w:tc>
-      </w:tr>
-      <w:tr>
-        <w:trPr>
-          <w:trHeight w:val="988"/>
-        </w:trPr>
-        <w:tc>
-          <w:tcPr>
-            <w:tcW w:w="4531" w:type="dxa"/>
-          </w:tcPr>
-          <w:p>
-            <w:pPr>
-              <w:rPr>
-                <w:b/>
-                <w:sz w:val="28"/>
-                <w:szCs w:val="28"/>
-              </w:rPr>
-            </w:pPr>
-            <w:r>
-              <w:rPr>
-                <w:b/>
-                <w:sz w:val="28"/>
-                <w:szCs w:val="28"/>
-              </w:rPr>
-              <w:t>Computerkenntnisse und -erfahrungen</w:t>
-            </w:r>
-          </w:p>
-        </w:tc>
-        <w:tc>
-          <w:tcPr>
-            <w:tcW w:w="4531" w:type="dxa"/>
-          </w:tcPr>
-          <w:p>
-            <w:r>
-              <w:t xml:space="preserve">Wissen im Umgang mit Computern und Mobilen Geräten </w:t>
-            </w:r>
-          </w:p>
-        </w:tc>
-      </w:tr>
-      <w:tr>
-        <w:trPr>
-          <w:trHeight w:val="982"/>
-        </w:trPr>
-        <w:tc>
-          <w:tcPr>
-            <w:tcW w:w="4531" w:type="dxa"/>
-          </w:tcPr>
-          <w:p>
-            <w:pPr>
-              <w:rPr>
-                <w:b/>
-                <w:sz w:val="28"/>
-                <w:szCs w:val="28"/>
-              </w:rPr>
-            </w:pPr>
-            <w:r>
-              <w:rPr>
-                <w:b/>
-                <w:sz w:val="28"/>
-                <w:szCs w:val="28"/>
-              </w:rPr>
-              <w:t>Spezielle Produkterfahrung</w:t>
-            </w:r>
-          </w:p>
-        </w:tc>
-        <w:tc>
-          <w:tcPr>
-            <w:tcW w:w="4531" w:type="dxa"/>
-          </w:tcPr>
-          <w:p>
-            <w:r>
-              <w:t>Keine spezielle Erfahrung</w:t>
-            </w:r>
-          </w:p>
-        </w:tc>
-      </w:tr>
-      <w:tr>
-        <w:trPr>
-          <w:trHeight w:val="833"/>
-        </w:trPr>
-        <w:tc>
-          <w:tcPr>
-            <w:tcW w:w="4531" w:type="dxa"/>
-          </w:tcPr>
-          <w:p>
-            <w:pPr>
-              <w:rPr>
-                <w:b/>
-                <w:sz w:val="28"/>
-                <w:szCs w:val="28"/>
-              </w:rPr>
-            </w:pPr>
-            <w:r>
-              <w:rPr>
-                <w:b/>
-                <w:sz w:val="28"/>
-                <w:szCs w:val="28"/>
-              </w:rPr>
-              <w:t>Motivation und Einstellung</w:t>
-            </w:r>
-          </w:p>
-        </w:tc>
-        <w:tc>
-          <w:tcPr>
-            <w:tcW w:w="4531" w:type="dxa"/>
-          </w:tcPr>
-          <w:p>
-            <w:r>
-              <w:t>Möchte Wähler von seiner eigenen Position überzeugen</w:t>
-            </w:r>
-          </w:p>
-        </w:tc>
-      </w:tr>
-      <w:tr>
-        <w:trPr>
-          <w:trHeight w:val="1128"/>
-        </w:trPr>
-        <w:tc>
-          <w:tcPr>
-            <w:tcW w:w="4531" w:type="dxa"/>
-          </w:tcPr>
-          <w:p>
-            <w:pPr>
-              <w:rPr>
-                <w:b/>
-                <w:sz w:val="28"/>
-                <w:szCs w:val="28"/>
-              </w:rPr>
-            </w:pPr>
-            <w:r>
-              <w:rPr>
-                <w:b/>
-                <w:sz w:val="28"/>
-                <w:szCs w:val="28"/>
-              </w:rPr>
-              <w:t>Aufgaben</w:t>
-            </w:r>
-          </w:p>
-        </w:tc>
-        <w:tc>
-          <w:tcPr>
-            <w:tcW w:w="4531" w:type="dxa"/>
-          </w:tcPr>
-          <w:p>
-            <w:r>
-              <w:t>Positioniert sich zu Thesen und begründet seine Position und stellt sich dem Wähler zur Wahl</w:t>
-            </w:r>
-          </w:p>
-        </w:tc>
-      </w:tr>
-      <w:tr>
-        <w:trPr>
-          <w:trHeight w:val="709"/>
-        </w:trPr>
-        <w:tc>
-          <w:tcPr>
-            <w:tcW w:w="4531" w:type="dxa"/>
-          </w:tcPr>
-          <w:p>
-            <w:pPr>
-              <w:rPr>
-                <w:b/>
-                <w:sz w:val="28"/>
-                <w:szCs w:val="28"/>
-              </w:rPr>
-            </w:pPr>
-            <w:r>
-              <w:rPr>
-                <w:b/>
-                <w:sz w:val="28"/>
-                <w:szCs w:val="28"/>
-              </w:rPr>
-              <w:t>Auswirkungen von Fehlern</w:t>
-            </w:r>
-          </w:p>
-        </w:tc>
-        <w:tc>
-          <w:tcPr>
-            <w:tcW w:w="4531" w:type="dxa"/>
-          </w:tcPr>
-          <w:p>
-            <w:r>
-              <w:t>Unangemessenes Verhalten hat Einfluss auf die Seriosität des Systems</w:t>
-            </w:r>
-          </w:p>
-        </w:tc>
-      </w:tr>
-    </w:tbl>
-    <w:p>
-      <w:pPr>
-        <w:rPr>
-          <w:b/>
           <w:sz w:val="28"/>
           <w:szCs w:val="28"/>
         </w:rPr>
@@ -3390,1166 +2614,6 @@
         </w:rPr>
       </w:pPr>
     </w:p>
-    <w:p>
-      <w:pPr>
-        <w:rPr>
-          <w:b/>
-          <w:sz w:val="28"/>
-          <w:szCs w:val="28"/>
-        </w:rPr>
-      </w:pPr>
-    </w:p>
-    <w:p>
-      <w:pPr>
-        <w:rPr>
-          <w:b/>
-          <w:sz w:val="28"/>
-          <w:szCs w:val="28"/>
-        </w:rPr>
-      </w:pPr>
-    </w:p>
-    <w:p>
-      <w:pPr>
-        <w:rPr>
-          <w:b/>
-          <w:sz w:val="28"/>
-          <w:szCs w:val="28"/>
-        </w:rPr>
-      </w:pPr>
-    </w:p>
-    <w:p>
-      <w:pPr>
-        <w:rPr>
-          <w:b/>
-          <w:sz w:val="28"/>
-          <w:szCs w:val="28"/>
-        </w:rPr>
-      </w:pPr>
-    </w:p>
-    <w:p>
-      <w:pPr>
-        <w:rPr>
-          <w:b/>
-          <w:sz w:val="28"/>
-          <w:szCs w:val="28"/>
-        </w:rPr>
-      </w:pPr>
-    </w:p>
-    <w:p>
-      <w:pPr>
-        <w:rPr>
-          <w:b/>
-          <w:sz w:val="28"/>
-          <w:szCs w:val="28"/>
-        </w:rPr>
-      </w:pPr>
-    </w:p>
-    <w:p>
-      <w:pPr>
-        <w:rPr>
-          <w:b/>
-          <w:sz w:val="28"/>
-          <w:szCs w:val="28"/>
-        </w:rPr>
-      </w:pPr>
-    </w:p>
-    <w:p>
-      <w:pPr>
-        <w:rPr>
-          <w:b/>
-          <w:sz w:val="28"/>
-          <w:szCs w:val="28"/>
-        </w:rPr>
-      </w:pPr>
-    </w:p>
-    <w:p>
-      <w:pPr>
-        <w:rPr>
-          <w:b/>
-        </w:rPr>
-      </w:pPr>
-      <w:r>
-        <w:rPr>
-          <w:b/>
-        </w:rPr>
-        <w:t xml:space="preserve">3.User </w:t>
-      </w:r>
-      <w:proofErr w:type="spellStart"/>
-      <w:r>
-        <w:rPr>
-          <w:b/>
-        </w:rPr>
-        <w:t>profile</w:t>
-      </w:r>
-      <w:proofErr w:type="spellEnd"/>
-    </w:p>
-    <w:tbl>
-      <w:tblPr>
-        <w:tblStyle w:val="Tabellenraster"/>
-        <w:tblW w:w="0" w:type="auto"/>
-        <w:tblLook w:val="04A0" w:firstRow="1" w:lastRow="0" w:firstColumn="1" w:lastColumn="0" w:noHBand="0" w:noVBand="1"/>
-      </w:tblPr>
-      <w:tblGrid>
-        <w:gridCol w:w="4531"/>
-        <w:gridCol w:w="4531"/>
-      </w:tblGrid>
-      <w:tr>
-        <w:trPr>
-          <w:trHeight w:val="429"/>
-        </w:trPr>
-        <w:tc>
-          <w:tcPr>
-            <w:tcW w:w="4531" w:type="dxa"/>
-          </w:tcPr>
-          <w:p>
-            <w:pPr>
-              <w:rPr>
-                <w:b/>
-                <w:sz w:val="28"/>
-                <w:szCs w:val="28"/>
-              </w:rPr>
-            </w:pPr>
-            <w:r>
-              <w:rPr>
-                <w:b/>
-                <w:sz w:val="28"/>
-                <w:szCs w:val="28"/>
-              </w:rPr>
-              <w:lastRenderedPageBreak/>
-              <w:t>Merkmal</w:t>
-            </w:r>
-          </w:p>
-        </w:tc>
-        <w:tc>
-          <w:tcPr>
-            <w:tcW w:w="4531" w:type="dxa"/>
-          </w:tcPr>
-          <w:p>
-            <w:pPr>
-              <w:rPr>
-                <w:b/>
-                <w:sz w:val="28"/>
-                <w:szCs w:val="28"/>
-              </w:rPr>
-            </w:pPr>
-            <w:r>
-              <w:rPr>
-                <w:b/>
-                <w:sz w:val="28"/>
-                <w:szCs w:val="28"/>
-              </w:rPr>
-              <w:t>Ausprägung</w:t>
-            </w:r>
-          </w:p>
-        </w:tc>
-      </w:tr>
-      <w:tr>
-        <w:trPr>
-          <w:trHeight w:val="792"/>
-        </w:trPr>
-        <w:tc>
-          <w:tcPr>
-            <w:tcW w:w="4531" w:type="dxa"/>
-          </w:tcPr>
-          <w:p>
-            <w:pPr>
-              <w:rPr>
-                <w:b/>
-                <w:sz w:val="28"/>
-                <w:szCs w:val="28"/>
-              </w:rPr>
-            </w:pPr>
-            <w:r>
-              <w:rPr>
-                <w:b/>
-                <w:sz w:val="28"/>
-                <w:szCs w:val="28"/>
-              </w:rPr>
-              <w:t xml:space="preserve">Demographische </w:t>
-            </w:r>
-            <w:r>
-              <w:rPr>
-                <w:b/>
-                <w:sz w:val="28"/>
-                <w:szCs w:val="28"/>
-              </w:rPr>
-              <w:t xml:space="preserve">Charakteristiken </w:t>
-            </w:r>
-          </w:p>
-        </w:tc>
-        <w:tc>
-          <w:tcPr>
-            <w:tcW w:w="4531" w:type="dxa"/>
-          </w:tcPr>
-          <w:p>
-            <w:r>
-              <w:t>25</w:t>
-            </w:r>
-            <w:r>
-              <w:t xml:space="preserve"> Jahre</w:t>
-            </w:r>
-            <w:r>
-              <w:t xml:space="preserve">, </w:t>
-            </w:r>
-            <w:r>
-              <w:t>männlich</w:t>
-            </w:r>
-            <w:r>
-              <w:t xml:space="preserve">, </w:t>
-            </w:r>
-            <w:r>
-              <w:t>alleinlebend</w:t>
-            </w:r>
-            <w:r>
-              <w:t xml:space="preserve"> </w:t>
-            </w:r>
-          </w:p>
-        </w:tc>
-      </w:tr>
-      <w:tr>
-        <w:trPr>
-          <w:trHeight w:val="562"/>
-        </w:trPr>
-        <w:tc>
-          <w:tcPr>
-            <w:tcW w:w="4531" w:type="dxa"/>
-          </w:tcPr>
-          <w:p>
-            <w:pPr>
-              <w:rPr>
-                <w:b/>
-                <w:sz w:val="28"/>
-                <w:szCs w:val="28"/>
-              </w:rPr>
-            </w:pPr>
-            <w:r>
-              <w:rPr>
-                <w:b/>
-                <w:sz w:val="28"/>
-                <w:szCs w:val="28"/>
-              </w:rPr>
-              <w:t>Formale Qualifikationen</w:t>
-            </w:r>
-          </w:p>
-        </w:tc>
-        <w:tc>
-          <w:tcPr>
-            <w:tcW w:w="4531" w:type="dxa"/>
-          </w:tcPr>
-          <w:p>
-            <w:r>
-              <w:t>Unabhängiger Kandidat</w:t>
-            </w:r>
-          </w:p>
-        </w:tc>
-      </w:tr>
-      <w:tr>
-        <w:trPr>
-          <w:trHeight w:val="995"/>
-        </w:trPr>
-        <w:tc>
-          <w:tcPr>
-            <w:tcW w:w="4531" w:type="dxa"/>
-          </w:tcPr>
-          <w:p>
-            <w:pPr>
-              <w:rPr>
-                <w:b/>
-                <w:sz w:val="28"/>
-                <w:szCs w:val="28"/>
-              </w:rPr>
-            </w:pPr>
-            <w:r>
-              <w:rPr>
-                <w:b/>
-                <w:sz w:val="28"/>
-                <w:szCs w:val="28"/>
-              </w:rPr>
-              <w:t>Fachwissen</w:t>
-            </w:r>
-          </w:p>
-        </w:tc>
-        <w:tc>
-          <w:tcPr>
-            <w:tcW w:w="4531" w:type="dxa"/>
-          </w:tcPr>
-          <w:p>
-            <w:r>
-              <w:t>Ausgeprägtes Politisches Wissen und Wissen über die eigenen Interessen</w:t>
-            </w:r>
-          </w:p>
-        </w:tc>
-      </w:tr>
-      <w:tr>
-        <w:trPr>
-          <w:trHeight w:val="697"/>
-        </w:trPr>
-        <w:tc>
-          <w:tcPr>
-            <w:tcW w:w="4531" w:type="dxa"/>
-          </w:tcPr>
-          <w:p>
-            <w:pPr>
-              <w:rPr>
-                <w:b/>
-                <w:sz w:val="28"/>
-                <w:szCs w:val="28"/>
-              </w:rPr>
-            </w:pPr>
-            <w:r>
-              <w:rPr>
-                <w:b/>
-                <w:sz w:val="28"/>
-                <w:szCs w:val="28"/>
-              </w:rPr>
-              <w:t>Fähigkeiten und Einschränkungen</w:t>
-            </w:r>
-          </w:p>
-        </w:tc>
-        <w:tc>
-          <w:tcPr>
-            <w:tcW w:w="4531" w:type="dxa"/>
-          </w:tcPr>
-          <w:p>
-            <w:r>
-              <w:t>Keine Körperlichen Einschränkungen</w:t>
-            </w:r>
-          </w:p>
-        </w:tc>
-      </w:tr>
-      <w:tr>
-        <w:trPr>
-          <w:trHeight w:val="561"/>
-        </w:trPr>
-        <w:tc>
-          <w:tcPr>
-            <w:tcW w:w="4531" w:type="dxa"/>
-          </w:tcPr>
-          <w:p>
-            <w:pPr>
-              <w:rPr>
-                <w:b/>
-                <w:sz w:val="28"/>
-                <w:szCs w:val="28"/>
-              </w:rPr>
-            </w:pPr>
-            <w:r>
-              <w:rPr>
-                <w:b/>
-                <w:sz w:val="28"/>
-                <w:szCs w:val="28"/>
-              </w:rPr>
-              <w:t>Verfügbare Technologien</w:t>
-            </w:r>
-          </w:p>
-        </w:tc>
-        <w:tc>
-          <w:tcPr>
-            <w:tcW w:w="4531" w:type="dxa"/>
-          </w:tcPr>
-          <w:p>
-            <w:r>
-              <w:t>Computer und Smartphone</w:t>
-            </w:r>
-          </w:p>
-        </w:tc>
-      </w:tr>
-      <w:tr>
-        <w:trPr>
-          <w:trHeight w:val="988"/>
-        </w:trPr>
-        <w:tc>
-          <w:tcPr>
-            <w:tcW w:w="4531" w:type="dxa"/>
-          </w:tcPr>
-          <w:p>
-            <w:pPr>
-              <w:rPr>
-                <w:b/>
-                <w:sz w:val="28"/>
-                <w:szCs w:val="28"/>
-              </w:rPr>
-            </w:pPr>
-            <w:r>
-              <w:rPr>
-                <w:b/>
-                <w:sz w:val="28"/>
-                <w:szCs w:val="28"/>
-              </w:rPr>
-              <w:t>Computerkenntnisse und -erfahrungen</w:t>
-            </w:r>
-          </w:p>
-        </w:tc>
-        <w:tc>
-          <w:tcPr>
-            <w:tcW w:w="4531" w:type="dxa"/>
-          </w:tcPr>
-          <w:p>
-            <w:r>
-              <w:t xml:space="preserve">Wissen im Umgang mit Computern und Mobilen Geräten </w:t>
-            </w:r>
-          </w:p>
-        </w:tc>
-      </w:tr>
-      <w:tr>
-        <w:trPr>
-          <w:trHeight w:val="982"/>
-        </w:trPr>
-        <w:tc>
-          <w:tcPr>
-            <w:tcW w:w="4531" w:type="dxa"/>
-          </w:tcPr>
-          <w:p>
-            <w:pPr>
-              <w:rPr>
-                <w:b/>
-                <w:sz w:val="28"/>
-                <w:szCs w:val="28"/>
-              </w:rPr>
-            </w:pPr>
-            <w:r>
-              <w:rPr>
-                <w:b/>
-                <w:sz w:val="28"/>
-                <w:szCs w:val="28"/>
-              </w:rPr>
-              <w:t>Spezielle Produkterfahrung</w:t>
-            </w:r>
-          </w:p>
-        </w:tc>
-        <w:tc>
-          <w:tcPr>
-            <w:tcW w:w="4531" w:type="dxa"/>
-          </w:tcPr>
-          <w:p>
-            <w:r>
-              <w:t>Keine spezielle Erfahrung</w:t>
-            </w:r>
-          </w:p>
-        </w:tc>
-      </w:tr>
-      <w:tr>
-        <w:trPr>
-          <w:trHeight w:val="833"/>
-        </w:trPr>
-        <w:tc>
-          <w:tcPr>
-            <w:tcW w:w="4531" w:type="dxa"/>
-          </w:tcPr>
-          <w:p>
-            <w:pPr>
-              <w:rPr>
-                <w:b/>
-                <w:sz w:val="28"/>
-                <w:szCs w:val="28"/>
-              </w:rPr>
-            </w:pPr>
-            <w:r>
-              <w:rPr>
-                <w:b/>
-                <w:sz w:val="28"/>
-                <w:szCs w:val="28"/>
-              </w:rPr>
-              <w:t>Motivation und Einstellung</w:t>
-            </w:r>
-          </w:p>
-        </w:tc>
-        <w:tc>
-          <w:tcPr>
-            <w:tcW w:w="4531" w:type="dxa"/>
-          </w:tcPr>
-          <w:p>
-            <w:r>
-              <w:t>Möchte Wähler von seiner eigenen Position überzeugen</w:t>
-            </w:r>
-          </w:p>
-        </w:tc>
-      </w:tr>
-      <w:tr>
-        <w:trPr>
-          <w:trHeight w:val="1128"/>
-        </w:trPr>
-        <w:tc>
-          <w:tcPr>
-            <w:tcW w:w="4531" w:type="dxa"/>
-          </w:tcPr>
-          <w:p>
-            <w:pPr>
-              <w:rPr>
-                <w:b/>
-                <w:sz w:val="28"/>
-                <w:szCs w:val="28"/>
-              </w:rPr>
-            </w:pPr>
-            <w:r>
-              <w:rPr>
-                <w:b/>
-                <w:sz w:val="28"/>
-                <w:szCs w:val="28"/>
-              </w:rPr>
-              <w:t>Aufgaben</w:t>
-            </w:r>
-          </w:p>
-        </w:tc>
-        <w:tc>
-          <w:tcPr>
-            <w:tcW w:w="4531" w:type="dxa"/>
-          </w:tcPr>
-          <w:p>
-            <w:r>
-              <w:t>Positioniert sich zu Thesen und begründet seine Position und stellt sich dem Wähler zur Wahl</w:t>
-            </w:r>
-          </w:p>
-        </w:tc>
-      </w:tr>
-      <w:tr>
-        <w:trPr>
-          <w:trHeight w:val="815"/>
-        </w:trPr>
-        <w:tc>
-          <w:tcPr>
-            <w:tcW w:w="4531" w:type="dxa"/>
-          </w:tcPr>
-          <w:p>
-            <w:pPr>
-              <w:rPr>
-                <w:b/>
-                <w:sz w:val="28"/>
-                <w:szCs w:val="28"/>
-              </w:rPr>
-            </w:pPr>
-            <w:r>
-              <w:rPr>
-                <w:b/>
-                <w:sz w:val="28"/>
-                <w:szCs w:val="28"/>
-              </w:rPr>
-              <w:t>Auswirkungen von Fehlern</w:t>
-            </w:r>
-          </w:p>
-        </w:tc>
-        <w:tc>
-          <w:tcPr>
-            <w:tcW w:w="4531" w:type="dxa"/>
-          </w:tcPr>
-          <w:p>
-            <w:r>
-              <w:t>Unangemessenes Verhalten hat Einfluss auf die Seriosität des Systems</w:t>
-            </w:r>
-          </w:p>
-        </w:tc>
-      </w:tr>
-    </w:tbl>
-    <w:p>
-      <w:pPr>
-        <w:rPr>
-          <w:b/>
-          <w:sz w:val="28"/>
-          <w:szCs w:val="28"/>
-        </w:rPr>
-      </w:pPr>
-    </w:p>
-    <w:p>
-      <w:pPr>
-        <w:rPr>
-          <w:b/>
-          <w:sz w:val="28"/>
-          <w:szCs w:val="28"/>
-        </w:rPr>
-      </w:pPr>
-    </w:p>
-    <w:p>
-      <w:pPr>
-        <w:rPr>
-          <w:b/>
-          <w:sz w:val="28"/>
-          <w:szCs w:val="28"/>
-        </w:rPr>
-      </w:pPr>
-    </w:p>
-    <w:p>
-      <w:pPr>
-        <w:rPr>
-          <w:b/>
-          <w:sz w:val="28"/>
-          <w:szCs w:val="28"/>
-        </w:rPr>
-      </w:pPr>
-    </w:p>
-    <w:p>
-      <w:pPr>
-        <w:rPr>
-          <w:b/>
-          <w:sz w:val="28"/>
-          <w:szCs w:val="28"/>
-        </w:rPr>
-      </w:pPr>
-    </w:p>
-    <w:p>
-      <w:pPr>
-        <w:rPr>
-          <w:b/>
-          <w:sz w:val="28"/>
-          <w:szCs w:val="28"/>
-        </w:rPr>
-      </w:pPr>
-    </w:p>
-    <w:p>
-      <w:pPr>
-        <w:rPr>
-          <w:b/>
-          <w:sz w:val="28"/>
-          <w:szCs w:val="28"/>
-        </w:rPr>
-      </w:pPr>
-    </w:p>
-    <w:p>
-      <w:pPr>
-        <w:rPr>
-          <w:b/>
-          <w:sz w:val="28"/>
-          <w:szCs w:val="28"/>
-        </w:rPr>
-      </w:pPr>
-    </w:p>
-    <w:p>
-      <w:pPr>
-        <w:rPr>
-          <w:b/>
-          <w:sz w:val="28"/>
-          <w:szCs w:val="28"/>
-        </w:rPr>
-      </w:pPr>
-    </w:p>
-    <w:p>
-      <w:pPr>
-        <w:rPr>
-          <w:b/>
-          <w:sz w:val="28"/>
-          <w:szCs w:val="28"/>
-        </w:rPr>
-      </w:pPr>
-    </w:p>
-    <w:p>
-      <w:pPr>
-        <w:rPr>
-          <w:b/>
-        </w:rPr>
-      </w:pPr>
-      <w:r>
-        <w:rPr>
-          <w:b/>
-        </w:rPr>
-        <w:lastRenderedPageBreak/>
-        <w:t xml:space="preserve">User </w:t>
-      </w:r>
-      <w:proofErr w:type="spellStart"/>
-      <w:r>
-        <w:rPr>
-          <w:b/>
-        </w:rPr>
-        <w:t>profile</w:t>
-      </w:r>
-      <w:proofErr w:type="spellEnd"/>
-      <w:r>
-        <w:rPr>
-          <w:b/>
-        </w:rPr>
-        <w:t xml:space="preserve"> für den Stakeholder „</w:t>
-      </w:r>
-      <w:r>
-        <w:rPr>
-          <w:b/>
-        </w:rPr>
-        <w:t>Moderator“</w:t>
-      </w:r>
-    </w:p>
-    <w:p>
-      <w:pPr>
-        <w:rPr>
-          <w:b/>
-        </w:rPr>
-      </w:pPr>
-      <w:r>
-        <w:rPr>
-          <w:b/>
-        </w:rPr>
-        <w:t xml:space="preserve">1.User </w:t>
-      </w:r>
-      <w:proofErr w:type="spellStart"/>
-      <w:r>
-        <w:rPr>
-          <w:b/>
-        </w:rPr>
-        <w:t>profile</w:t>
-      </w:r>
-      <w:proofErr w:type="spellEnd"/>
-    </w:p>
-    <w:tbl>
-      <w:tblPr>
-        <w:tblStyle w:val="Tabellenraster"/>
-        <w:tblW w:w="0" w:type="auto"/>
-        <w:tblLook w:val="04A0" w:firstRow="1" w:lastRow="0" w:firstColumn="1" w:lastColumn="0" w:noHBand="0" w:noVBand="1"/>
-      </w:tblPr>
-      <w:tblGrid>
-        <w:gridCol w:w="4531"/>
-        <w:gridCol w:w="4531"/>
-      </w:tblGrid>
-      <w:tr>
-        <w:trPr>
-          <w:trHeight w:val="429"/>
-        </w:trPr>
-        <w:tc>
-          <w:tcPr>
-            <w:tcW w:w="4531" w:type="dxa"/>
-          </w:tcPr>
-          <w:p>
-            <w:pPr>
-              <w:rPr>
-                <w:b/>
-                <w:sz w:val="28"/>
-                <w:szCs w:val="28"/>
-              </w:rPr>
-            </w:pPr>
-            <w:r>
-              <w:rPr>
-                <w:b/>
-                <w:sz w:val="28"/>
-                <w:szCs w:val="28"/>
-              </w:rPr>
-              <w:t>Merkmal</w:t>
-            </w:r>
-          </w:p>
-        </w:tc>
-        <w:tc>
-          <w:tcPr>
-            <w:tcW w:w="4531" w:type="dxa"/>
-          </w:tcPr>
-          <w:p>
-            <w:pPr>
-              <w:rPr>
-                <w:b/>
-                <w:sz w:val="28"/>
-                <w:szCs w:val="28"/>
-              </w:rPr>
-            </w:pPr>
-            <w:r>
-              <w:rPr>
-                <w:b/>
-                <w:sz w:val="28"/>
-                <w:szCs w:val="28"/>
-              </w:rPr>
-              <w:t>Ausprägung</w:t>
-            </w:r>
-          </w:p>
-        </w:tc>
-      </w:tr>
-      <w:tr>
-        <w:trPr>
-          <w:trHeight w:val="792"/>
-        </w:trPr>
-        <w:tc>
-          <w:tcPr>
-            <w:tcW w:w="4531" w:type="dxa"/>
-          </w:tcPr>
-          <w:p>
-            <w:pPr>
-              <w:rPr>
-                <w:b/>
-                <w:sz w:val="28"/>
-                <w:szCs w:val="28"/>
-              </w:rPr>
-            </w:pPr>
-            <w:r>
-              <w:rPr>
-                <w:b/>
-                <w:sz w:val="28"/>
-                <w:szCs w:val="28"/>
-              </w:rPr>
-              <w:t xml:space="preserve">Demographische </w:t>
-            </w:r>
-            <w:r>
-              <w:rPr>
-                <w:b/>
-                <w:sz w:val="28"/>
-                <w:szCs w:val="28"/>
-              </w:rPr>
-              <w:t xml:space="preserve">Charakteristiken </w:t>
-            </w:r>
-          </w:p>
-        </w:tc>
-        <w:tc>
-          <w:tcPr>
-            <w:tcW w:w="4531" w:type="dxa"/>
-          </w:tcPr>
-          <w:p>
-            <w:r>
-              <w:t>30</w:t>
-            </w:r>
-            <w:r>
-              <w:t xml:space="preserve"> Jahre</w:t>
-            </w:r>
-            <w:r>
-              <w:t xml:space="preserve">, </w:t>
-            </w:r>
-            <w:r>
-              <w:t>männlich</w:t>
-            </w:r>
-            <w:r>
-              <w:t xml:space="preserve">, </w:t>
-            </w:r>
-            <w:r>
-              <w:t xml:space="preserve">alleinlebend </w:t>
-            </w:r>
-          </w:p>
-        </w:tc>
-      </w:tr>
-      <w:tr>
-        <w:trPr>
-          <w:trHeight w:val="562"/>
-        </w:trPr>
-        <w:tc>
-          <w:tcPr>
-            <w:tcW w:w="4531" w:type="dxa"/>
-          </w:tcPr>
-          <w:p>
-            <w:pPr>
-              <w:rPr>
-                <w:b/>
-                <w:sz w:val="28"/>
-                <w:szCs w:val="28"/>
-              </w:rPr>
-            </w:pPr>
-            <w:r>
-              <w:rPr>
-                <w:b/>
-                <w:sz w:val="28"/>
-                <w:szCs w:val="28"/>
-              </w:rPr>
-              <w:t>Formale Qualifikationen</w:t>
-            </w:r>
-          </w:p>
-        </w:tc>
-        <w:tc>
-          <w:tcPr>
-            <w:tcW w:w="4531" w:type="dxa"/>
-          </w:tcPr>
-          <w:p>
-            <w:r>
-              <w:t>Erfahrungen als Moderator</w:t>
-            </w:r>
-          </w:p>
-        </w:tc>
-      </w:tr>
-      <w:tr>
-        <w:trPr>
-          <w:trHeight w:val="995"/>
-        </w:trPr>
-        <w:tc>
-          <w:tcPr>
-            <w:tcW w:w="4531" w:type="dxa"/>
-          </w:tcPr>
-          <w:p>
-            <w:pPr>
-              <w:rPr>
-                <w:b/>
-                <w:sz w:val="28"/>
-                <w:szCs w:val="28"/>
-              </w:rPr>
-            </w:pPr>
-            <w:r>
-              <w:rPr>
-                <w:b/>
-                <w:sz w:val="28"/>
-                <w:szCs w:val="28"/>
-              </w:rPr>
-              <w:t>Fachwissen</w:t>
-            </w:r>
-          </w:p>
-        </w:tc>
-        <w:tc>
-          <w:tcPr>
-            <w:tcW w:w="4531" w:type="dxa"/>
-          </w:tcPr>
-          <w:p>
-            <w:r>
-              <w:t>Tätigkeit als Moderator</w:t>
-            </w:r>
-          </w:p>
-        </w:tc>
-      </w:tr>
-      <w:tr>
-        <w:trPr>
-          <w:trHeight w:val="697"/>
-        </w:trPr>
-        <w:tc>
-          <w:tcPr>
-            <w:tcW w:w="4531" w:type="dxa"/>
-          </w:tcPr>
-          <w:p>
-            <w:pPr>
-              <w:rPr>
-                <w:b/>
-                <w:sz w:val="28"/>
-                <w:szCs w:val="28"/>
-              </w:rPr>
-            </w:pPr>
-            <w:r>
-              <w:rPr>
-                <w:b/>
-                <w:sz w:val="28"/>
-                <w:szCs w:val="28"/>
-              </w:rPr>
-              <w:t>Fähigkeiten und Einschränkungen</w:t>
-            </w:r>
-          </w:p>
-        </w:tc>
-        <w:tc>
-          <w:tcPr>
-            <w:tcW w:w="4531" w:type="dxa"/>
-          </w:tcPr>
-          <w:p>
-            <w:r>
-              <w:t>Keine Körperlichen Einschränkungen</w:t>
-            </w:r>
-          </w:p>
-        </w:tc>
-      </w:tr>
-      <w:tr>
-        <w:trPr>
-          <w:trHeight w:val="561"/>
-        </w:trPr>
-        <w:tc>
-          <w:tcPr>
-            <w:tcW w:w="4531" w:type="dxa"/>
-          </w:tcPr>
-          <w:p>
-            <w:pPr>
-              <w:rPr>
-                <w:b/>
-                <w:sz w:val="28"/>
-                <w:szCs w:val="28"/>
-              </w:rPr>
-            </w:pPr>
-            <w:r>
-              <w:rPr>
-                <w:b/>
-                <w:sz w:val="28"/>
-                <w:szCs w:val="28"/>
-              </w:rPr>
-              <w:t>Verfügbare Technologien</w:t>
-            </w:r>
-          </w:p>
-        </w:tc>
-        <w:tc>
-          <w:tcPr>
-            <w:tcW w:w="4531" w:type="dxa"/>
-          </w:tcPr>
-          <w:p>
-            <w:r>
-              <w:t>Computer und Smartphone</w:t>
-            </w:r>
-          </w:p>
-        </w:tc>
-      </w:tr>
-      <w:tr>
-        <w:trPr>
-          <w:trHeight w:val="988"/>
-        </w:trPr>
-        <w:tc>
-          <w:tcPr>
-            <w:tcW w:w="4531" w:type="dxa"/>
-          </w:tcPr>
-          <w:p>
-            <w:pPr>
-              <w:rPr>
-                <w:b/>
-                <w:sz w:val="28"/>
-                <w:szCs w:val="28"/>
-              </w:rPr>
-            </w:pPr>
-            <w:r>
-              <w:rPr>
-                <w:b/>
-                <w:sz w:val="28"/>
-                <w:szCs w:val="28"/>
-              </w:rPr>
-              <w:t>Computerkenntnisse und -erfahrungen</w:t>
-            </w:r>
-          </w:p>
-        </w:tc>
-        <w:tc>
-          <w:tcPr>
-            <w:tcW w:w="4531" w:type="dxa"/>
-          </w:tcPr>
-          <w:p>
-            <w:r>
-              <w:t xml:space="preserve">Wissen im Umgang mit Computern und Mobilen Geräten </w:t>
-            </w:r>
-          </w:p>
-        </w:tc>
-      </w:tr>
-      <w:tr>
-        <w:trPr>
-          <w:trHeight w:val="982"/>
-        </w:trPr>
-        <w:tc>
-          <w:tcPr>
-            <w:tcW w:w="4531" w:type="dxa"/>
-          </w:tcPr>
-          <w:p>
-            <w:pPr>
-              <w:rPr>
-                <w:b/>
-                <w:sz w:val="28"/>
-                <w:szCs w:val="28"/>
-              </w:rPr>
-            </w:pPr>
-            <w:r>
-              <w:rPr>
-                <w:b/>
-                <w:sz w:val="28"/>
-                <w:szCs w:val="28"/>
-              </w:rPr>
-              <w:t>Spezielle Produkterfahrung</w:t>
-            </w:r>
-          </w:p>
-        </w:tc>
-        <w:tc>
-          <w:tcPr>
-            <w:tcW w:w="4531" w:type="dxa"/>
-          </w:tcPr>
-          <w:p>
-            <w:r>
-              <w:t>Erfahrungen mit verschiedenen Wahlhilfen</w:t>
-            </w:r>
-          </w:p>
-        </w:tc>
-      </w:tr>
-      <w:tr>
-        <w:trPr>
-          <w:trHeight w:val="833"/>
-        </w:trPr>
-        <w:tc>
-          <w:tcPr>
-            <w:tcW w:w="4531" w:type="dxa"/>
-          </w:tcPr>
-          <w:p>
-            <w:pPr>
-              <w:rPr>
-                <w:b/>
-                <w:sz w:val="28"/>
-                <w:szCs w:val="28"/>
-              </w:rPr>
-            </w:pPr>
-            <w:r>
-              <w:rPr>
-                <w:b/>
-                <w:sz w:val="28"/>
-                <w:szCs w:val="28"/>
-              </w:rPr>
-              <w:t>Motivation und Einstellung</w:t>
-            </w:r>
-          </w:p>
-        </w:tc>
-        <w:tc>
-          <w:tcPr>
-            <w:tcW w:w="4531" w:type="dxa"/>
-          </w:tcPr>
-          <w:p>
-            <w:r>
-              <w:t>Möchte für Ordnung im System sorgen.</w:t>
-            </w:r>
-          </w:p>
-        </w:tc>
-      </w:tr>
-      <w:tr>
-        <w:trPr>
-          <w:trHeight w:val="1128"/>
-        </w:trPr>
-        <w:tc>
-          <w:tcPr>
-            <w:tcW w:w="4531" w:type="dxa"/>
-          </w:tcPr>
-          <w:p>
-            <w:pPr>
-              <w:rPr>
-                <w:b/>
-                <w:sz w:val="28"/>
-                <w:szCs w:val="28"/>
-              </w:rPr>
-            </w:pPr>
-            <w:r>
-              <w:rPr>
-                <w:b/>
-                <w:sz w:val="28"/>
-                <w:szCs w:val="28"/>
-              </w:rPr>
-              <w:t>Aufgaben</w:t>
-            </w:r>
-          </w:p>
-        </w:tc>
-        <w:tc>
-          <w:tcPr>
-            <w:tcW w:w="4531" w:type="dxa"/>
-          </w:tcPr>
-          <w:p>
-            <w:r>
-              <w:t>Seine</w:t>
-            </w:r>
-            <w:r>
-              <w:t xml:space="preserve"> Aufgabe </w:t>
-            </w:r>
-            <w:r>
-              <w:t xml:space="preserve">ist es, </w:t>
-            </w:r>
-            <w:r>
-              <w:t>Thesen die unangebracht sind oder doppelt vorkommen zu löschen, sowie Benutzer die sich nicht ordnungsgemäß verhalten zu sperren.</w:t>
-            </w:r>
-          </w:p>
-        </w:tc>
-      </w:tr>
-      <w:tr>
-        <w:trPr>
-          <w:trHeight w:val="1270"/>
-        </w:trPr>
-        <w:tc>
-          <w:tcPr>
-            <w:tcW w:w="4531" w:type="dxa"/>
-          </w:tcPr>
-          <w:p>
-            <w:pPr>
-              <w:rPr>
-                <w:b/>
-                <w:sz w:val="28"/>
-                <w:szCs w:val="28"/>
-              </w:rPr>
-            </w:pPr>
-            <w:r>
-              <w:rPr>
-                <w:b/>
-                <w:sz w:val="28"/>
-                <w:szCs w:val="28"/>
-              </w:rPr>
-              <w:t>Auswirkungen von Fehlern</w:t>
-            </w:r>
-          </w:p>
-        </w:tc>
-        <w:tc>
-          <w:tcPr>
-            <w:tcW w:w="4531" w:type="dxa"/>
-          </w:tcPr>
-          <w:p>
-            <w:r>
-              <w:t xml:space="preserve">Keine Störung im Ablauf des Systems. </w:t>
-            </w:r>
-            <w:r>
-              <w:t>Falls unbegründet Thesen gelöscht oder Benutzer gesperrt werden, hat dies einen schwerwiegenden Einfluss auf Seriosität des Systems.</w:t>
-            </w:r>
-          </w:p>
-        </w:tc>
-      </w:tr>
-    </w:tbl>
     <w:p>
       <w:pPr>
         <w:rPr>

</xml_diff>

<commit_message>
Vorgehensmodell überarbeitet, Paperbased Prototypen, Evaluation
</commit_message>
<xml_diff>
--- a/Work in Progress/Benutzermodellierung.docx
+++ b/Work in Progress/Benutzermodellierung.docx
@@ -1,6 +1,6 @@
 
 <file path=word/document.xml><?xml version="1.0" encoding="utf-8"?>
-<w:document xmlns:wpc="http://schemas.microsoft.com/office/word/2010/wordprocessingCanvas" xmlns:mc="http://schemas.openxmlformats.org/markup-compatibility/2006" xmlns:o="urn:schemas-microsoft-com:office:office" xmlns:r="http://schemas.openxmlformats.org/officeDocument/2006/relationships" xmlns:m="http://schemas.openxmlformats.org/officeDocument/2006/math" xmlns:v="urn:schemas-microsoft-com:vml" xmlns:wp14="http://schemas.microsoft.com/office/word/2010/wordprocessingDrawing" xmlns:wp="http://schemas.openxmlformats.org/drawingml/2006/wordprocessingDrawing" xmlns:w10="urn:schemas-microsoft-com:office:word" xmlns:w="http://schemas.openxmlformats.org/wordprocessingml/2006/main" xmlns:w14="http://schemas.microsoft.com/office/word/2010/wordml" xmlns:w15="http://schemas.microsoft.com/office/word/2012/wordml" xmlns:wpg="http://schemas.microsoft.com/office/word/2010/wordprocessingGroup" xmlns:wpi="http://schemas.microsoft.com/office/word/2010/wordprocessingInk" xmlns:wne="http://schemas.microsoft.com/office/word/2006/wordml" xmlns:wps="http://schemas.microsoft.com/office/word/2010/wordprocessingShape" mc:Ignorable="w14 w15 wp14">
+<w:document xmlns:wpc="http://schemas.microsoft.com/office/word/2010/wordprocessingCanvas" xmlns:cx="http://schemas.microsoft.com/office/drawing/2014/chartex" xmlns:mc="http://schemas.openxmlformats.org/markup-compatibility/2006" xmlns:o="urn:schemas-microsoft-com:office:office" xmlns:r="http://schemas.openxmlformats.org/officeDocument/2006/relationships" xmlns:m="http://schemas.openxmlformats.org/officeDocument/2006/math" xmlns:v="urn:schemas-microsoft-com:vml" xmlns:wp14="http://schemas.microsoft.com/office/word/2010/wordprocessingDrawing" xmlns:wp="http://schemas.openxmlformats.org/drawingml/2006/wordprocessingDrawing" xmlns:w10="urn:schemas-microsoft-com:office:word" xmlns:w="http://schemas.openxmlformats.org/wordprocessingml/2006/main" xmlns:w14="http://schemas.microsoft.com/office/word/2010/wordml" xmlns:w15="http://schemas.microsoft.com/office/word/2012/wordml" xmlns:w16se="http://schemas.microsoft.com/office/word/2015/wordml/symex" xmlns:wpg="http://schemas.microsoft.com/office/word/2010/wordprocessingGroup" xmlns:wpi="http://schemas.microsoft.com/office/word/2010/wordprocessingInk" xmlns:wne="http://schemas.microsoft.com/office/word/2006/wordml" xmlns:wps="http://schemas.microsoft.com/office/word/2010/wordprocessingShape" mc:Ignorable="w14 w15 w16se wp14">
   <w:body>
     <w:p>
       <w:pPr>
@@ -687,7 +687,7 @@
           </w:tcPr>
           <w:p>
             <w:r>
-              <w:t>20</w:t>
+              <w:t>18-55</w:t>
             </w:r>
             <w:r>
               <w:t xml:space="preserve"> Jahre</w:t>
@@ -1050,22 +1050,22 @@
           <w:szCs w:val="28"/>
         </w:rPr>
       </w:pPr>
-      <w:bookmarkStart w:id="0" w:name="_GoBack"/>
-      <w:bookmarkEnd w:id="0"/>
-    </w:p>
-    <w:p>
-      <w:pPr>
-        <w:rPr>
-          <w:b/>
-          <w:sz w:val="28"/>
-          <w:szCs w:val="28"/>
-        </w:rPr>
-      </w:pPr>
-    </w:p>
-    <w:p>
-      <w:pPr>
-        <w:rPr>
-          <w:b/>
+    </w:p>
+    <w:p>
+      <w:pPr>
+        <w:rPr>
+          <w:b/>
+          <w:sz w:val="28"/>
+          <w:szCs w:val="28"/>
+        </w:rPr>
+      </w:pPr>
+    </w:p>
+    <w:p>
+      <w:pPr>
+        <w:rPr>
+          <w:b/>
+          <w:sz w:val="28"/>
+          <w:szCs w:val="28"/>
         </w:rPr>
       </w:pPr>
     </w:p>
@@ -1196,248 +1196,257 @@
           </w:tcPr>
           <w:p>
             <w:r>
-              <w:t>71 Jahre</w:t>
+              <w:t xml:space="preserve">18-55 Jahre </w:t>
+            </w:r>
+          </w:p>
+        </w:tc>
+      </w:tr>
+      <w:tr>
+        <w:trPr>
+          <w:trHeight w:val="995"/>
+        </w:trPr>
+        <w:tc>
+          <w:tcPr>
+            <w:tcW w:w="4531" w:type="dxa"/>
+          </w:tcPr>
+          <w:p>
+            <w:pPr>
+              <w:rPr>
+                <w:b/>
+                <w:sz w:val="28"/>
+                <w:szCs w:val="28"/>
+              </w:rPr>
+            </w:pPr>
+            <w:r>
+              <w:rPr>
+                <w:b/>
+                <w:sz w:val="28"/>
+                <w:szCs w:val="28"/>
+              </w:rPr>
+              <w:t>Fachwissen</w:t>
+            </w:r>
+          </w:p>
+        </w:tc>
+        <w:tc>
+          <w:tcPr>
+            <w:tcW w:w="4531" w:type="dxa"/>
+          </w:tcPr>
+          <w:p>
+            <w:r>
+              <w:t>Weniger politisches Interesse und Wissen</w:t>
+            </w:r>
+          </w:p>
+        </w:tc>
+      </w:tr>
+      <w:tr>
+        <w:trPr>
+          <w:trHeight w:val="561"/>
+        </w:trPr>
+        <w:tc>
+          <w:tcPr>
+            <w:tcW w:w="4531" w:type="dxa"/>
+          </w:tcPr>
+          <w:p>
+            <w:pPr>
+              <w:rPr>
+                <w:b/>
+                <w:sz w:val="28"/>
+                <w:szCs w:val="28"/>
+              </w:rPr>
+            </w:pPr>
+            <w:r>
+              <w:rPr>
+                <w:b/>
+                <w:sz w:val="28"/>
+                <w:szCs w:val="28"/>
+              </w:rPr>
+              <w:t>Verfügbare Technologien</w:t>
+            </w:r>
+          </w:p>
+        </w:tc>
+        <w:tc>
+          <w:tcPr>
+            <w:tcW w:w="4531" w:type="dxa"/>
+          </w:tcPr>
+          <w:p>
+            <w:r>
+              <w:t>Computer und Smartphone</w:t>
+            </w:r>
+          </w:p>
+        </w:tc>
+      </w:tr>
+      <w:tr>
+        <w:trPr>
+          <w:trHeight w:val="988"/>
+        </w:trPr>
+        <w:tc>
+          <w:tcPr>
+            <w:tcW w:w="4531" w:type="dxa"/>
+          </w:tcPr>
+          <w:p>
+            <w:pPr>
+              <w:rPr>
+                <w:b/>
+                <w:sz w:val="28"/>
+                <w:szCs w:val="28"/>
+              </w:rPr>
+            </w:pPr>
+            <w:r>
+              <w:rPr>
+                <w:b/>
+                <w:sz w:val="28"/>
+                <w:szCs w:val="28"/>
+              </w:rPr>
+              <w:t>Computerkenntnisse und -erfahrungen</w:t>
+            </w:r>
+          </w:p>
+        </w:tc>
+        <w:tc>
+          <w:tcPr>
+            <w:tcW w:w="4531" w:type="dxa"/>
+          </w:tcPr>
+          <w:p>
+            <w:r>
+              <w:t xml:space="preserve">Wissen im Umgang mit Computern und Mobilen Geräten </w:t>
+            </w:r>
+          </w:p>
+        </w:tc>
+      </w:tr>
+      <w:tr>
+        <w:trPr>
+          <w:trHeight w:val="982"/>
+        </w:trPr>
+        <w:tc>
+          <w:tcPr>
+            <w:tcW w:w="4531" w:type="dxa"/>
+          </w:tcPr>
+          <w:p>
+            <w:pPr>
+              <w:rPr>
+                <w:b/>
+                <w:sz w:val="28"/>
+                <w:szCs w:val="28"/>
+              </w:rPr>
+            </w:pPr>
+            <w:r>
+              <w:rPr>
+                <w:b/>
+                <w:sz w:val="28"/>
+                <w:szCs w:val="28"/>
+              </w:rPr>
+              <w:t>Spezielle Produkterfahrung</w:t>
+            </w:r>
+          </w:p>
+        </w:tc>
+        <w:tc>
+          <w:tcPr>
+            <w:tcW w:w="4531" w:type="dxa"/>
+          </w:tcPr>
+          <w:p>
+            <w:r>
+              <w:t>Keine Erfahrung mit Wahlhilfen</w:t>
+            </w:r>
+          </w:p>
+        </w:tc>
+      </w:tr>
+      <w:tr>
+        <w:trPr>
+          <w:trHeight w:val="833"/>
+        </w:trPr>
+        <w:tc>
+          <w:tcPr>
+            <w:tcW w:w="4531" w:type="dxa"/>
+          </w:tcPr>
+          <w:p>
+            <w:pPr>
+              <w:rPr>
+                <w:b/>
+                <w:sz w:val="28"/>
+                <w:szCs w:val="28"/>
+              </w:rPr>
+            </w:pPr>
+            <w:r>
+              <w:rPr>
+                <w:b/>
+                <w:sz w:val="28"/>
+                <w:szCs w:val="28"/>
+              </w:rPr>
+              <w:t>Motivation und Einstellung</w:t>
+            </w:r>
+          </w:p>
+        </w:tc>
+        <w:tc>
+          <w:tcPr>
+            <w:tcW w:w="4531" w:type="dxa"/>
+          </w:tcPr>
+          <w:p>
+            <w:r>
+              <w:t>Durch weniger politisches Interesse besteht auch weniger Motivation den passenden Kandidaten zu finden</w:t>
+            </w:r>
+          </w:p>
+        </w:tc>
+      </w:tr>
+      <w:tr>
+        <w:trPr>
+          <w:trHeight w:val="1128"/>
+        </w:trPr>
+        <w:tc>
+          <w:tcPr>
+            <w:tcW w:w="4531" w:type="dxa"/>
+          </w:tcPr>
+          <w:p>
+            <w:pPr>
+              <w:rPr>
+                <w:b/>
+                <w:sz w:val="28"/>
+                <w:szCs w:val="28"/>
+              </w:rPr>
+            </w:pPr>
+            <w:r>
+              <w:rPr>
+                <w:b/>
+                <w:sz w:val="28"/>
+                <w:szCs w:val="28"/>
+              </w:rPr>
+              <w:t>Aufgaben</w:t>
+            </w:r>
+          </w:p>
+        </w:tc>
+        <w:tc>
+          <w:tcPr>
+            <w:tcW w:w="4531" w:type="dxa"/>
+          </w:tcPr>
+          <w:p>
+            <w:r>
+              <w:t xml:space="preserve">Recherchiert </w:t>
+            </w:r>
+            <w:r>
+              <w:t xml:space="preserve">weniger/gar nicht </w:t>
+            </w:r>
+            <w:r>
+              <w:t>über Positionen der Kandidaten</w:t>
+            </w:r>
+            <w:r>
+              <w:t>,</w:t>
             </w:r>
             <w:r>
               <w:t xml:space="preserve"> </w:t>
             </w:r>
-          </w:p>
-        </w:tc>
-      </w:tr>
-      <w:tr>
-        <w:trPr>
-          <w:trHeight w:val="995"/>
-        </w:trPr>
-        <w:tc>
-          <w:tcPr>
-            <w:tcW w:w="4531" w:type="dxa"/>
-          </w:tcPr>
-          <w:p>
-            <w:pPr>
-              <w:rPr>
-                <w:b/>
-                <w:sz w:val="28"/>
-                <w:szCs w:val="28"/>
-              </w:rPr>
-            </w:pPr>
-            <w:r>
-              <w:rPr>
-                <w:b/>
-                <w:sz w:val="28"/>
-                <w:szCs w:val="28"/>
-              </w:rPr>
-              <w:t>Fachwissen</w:t>
-            </w:r>
-          </w:p>
-        </w:tc>
-        <w:tc>
-          <w:tcPr>
-            <w:tcW w:w="4531" w:type="dxa"/>
-          </w:tcPr>
-          <w:p>
-            <w:r>
-              <w:t>Fundiertes</w:t>
-            </w:r>
-            <w:r>
-              <w:t xml:space="preserve"> Politisches Wissen und Wissen über die eigenen Interessen</w:t>
-            </w:r>
-          </w:p>
-        </w:tc>
-      </w:tr>
-      <w:tr>
-        <w:trPr>
-          <w:trHeight w:val="561"/>
-        </w:trPr>
-        <w:tc>
-          <w:tcPr>
-            <w:tcW w:w="4531" w:type="dxa"/>
-          </w:tcPr>
-          <w:p>
-            <w:pPr>
-              <w:rPr>
-                <w:b/>
-                <w:sz w:val="28"/>
-                <w:szCs w:val="28"/>
-              </w:rPr>
-            </w:pPr>
-            <w:r>
-              <w:rPr>
-                <w:b/>
-                <w:sz w:val="28"/>
-                <w:szCs w:val="28"/>
-              </w:rPr>
-              <w:t>Verfügbare Technologien</w:t>
-            </w:r>
-          </w:p>
-        </w:tc>
-        <w:tc>
-          <w:tcPr>
-            <w:tcW w:w="4531" w:type="dxa"/>
-          </w:tcPr>
-          <w:p>
-            <w:r>
-              <w:t>Computer und Smartphone</w:t>
-            </w:r>
-          </w:p>
-        </w:tc>
-      </w:tr>
-      <w:tr>
-        <w:trPr>
-          <w:trHeight w:val="988"/>
-        </w:trPr>
-        <w:tc>
-          <w:tcPr>
-            <w:tcW w:w="4531" w:type="dxa"/>
-          </w:tcPr>
-          <w:p>
-            <w:pPr>
-              <w:rPr>
-                <w:b/>
-                <w:sz w:val="28"/>
-                <w:szCs w:val="28"/>
-              </w:rPr>
-            </w:pPr>
-            <w:r>
-              <w:rPr>
-                <w:b/>
-                <w:sz w:val="28"/>
-                <w:szCs w:val="28"/>
-              </w:rPr>
-              <w:t>Computerkenntnisse und -erfahrungen</w:t>
-            </w:r>
-          </w:p>
-        </w:tc>
-        <w:tc>
-          <w:tcPr>
-            <w:tcW w:w="4531" w:type="dxa"/>
-          </w:tcPr>
-          <w:p>
-            <w:r>
-              <w:t>Eher w</w:t>
-            </w:r>
-            <w:r>
-              <w:t xml:space="preserve">eniger Wissen im Umgang mit Computern und Mobilen Geräten </w:t>
-            </w:r>
-          </w:p>
-        </w:tc>
-      </w:tr>
-      <w:tr>
-        <w:trPr>
-          <w:trHeight w:val="982"/>
-        </w:trPr>
-        <w:tc>
-          <w:tcPr>
-            <w:tcW w:w="4531" w:type="dxa"/>
-          </w:tcPr>
-          <w:p>
-            <w:pPr>
-              <w:rPr>
-                <w:b/>
-                <w:sz w:val="28"/>
-                <w:szCs w:val="28"/>
-              </w:rPr>
-            </w:pPr>
-            <w:r>
-              <w:rPr>
-                <w:b/>
-                <w:sz w:val="28"/>
-                <w:szCs w:val="28"/>
-              </w:rPr>
-              <w:t>Spezielle Produkterfahrung</w:t>
-            </w:r>
-          </w:p>
-        </w:tc>
-        <w:tc>
-          <w:tcPr>
-            <w:tcW w:w="4531" w:type="dxa"/>
-          </w:tcPr>
-          <w:p>
-            <w:r>
-              <w:t>Keine</w:t>
-            </w:r>
-            <w:r>
-              <w:t xml:space="preserve"> Erfahrung mit dem Wahl-O-Mat</w:t>
-            </w:r>
-          </w:p>
-        </w:tc>
-      </w:tr>
-      <w:tr>
-        <w:trPr>
-          <w:trHeight w:val="833"/>
-        </w:trPr>
-        <w:tc>
-          <w:tcPr>
-            <w:tcW w:w="4531" w:type="dxa"/>
-          </w:tcPr>
-          <w:p>
-            <w:pPr>
-              <w:rPr>
-                <w:b/>
-                <w:sz w:val="28"/>
-                <w:szCs w:val="28"/>
-              </w:rPr>
-            </w:pPr>
-            <w:r>
-              <w:rPr>
-                <w:b/>
-                <w:sz w:val="28"/>
-                <w:szCs w:val="28"/>
-              </w:rPr>
-              <w:t>Motivation und Einstellung</w:t>
-            </w:r>
-          </w:p>
-        </w:tc>
-        <w:tc>
-          <w:tcPr>
-            <w:tcW w:w="4531" w:type="dxa"/>
-          </w:tcPr>
-          <w:p>
-            <w:r>
-              <w:t>Hat eine eigene Meinung und viele Ideen</w:t>
-            </w:r>
-          </w:p>
-        </w:tc>
-      </w:tr>
-      <w:tr>
-        <w:trPr>
-          <w:trHeight w:val="1128"/>
-        </w:trPr>
-        <w:tc>
-          <w:tcPr>
-            <w:tcW w:w="4531" w:type="dxa"/>
-          </w:tcPr>
-          <w:p>
-            <w:pPr>
-              <w:rPr>
-                <w:b/>
-                <w:sz w:val="28"/>
-                <w:szCs w:val="28"/>
-              </w:rPr>
-            </w:pPr>
-            <w:r>
-              <w:rPr>
-                <w:b/>
-                <w:sz w:val="28"/>
-                <w:szCs w:val="28"/>
-              </w:rPr>
-              <w:t>Aufgaben</w:t>
-            </w:r>
-          </w:p>
-        </w:tc>
-        <w:tc>
-          <w:tcPr>
-            <w:tcW w:w="4531" w:type="dxa"/>
-          </w:tcPr>
-          <w:p>
-            <w:r>
-              <w:t xml:space="preserve">Recherchiert über Positionen der Kandidaten um eine geeignete Wahl zu treffen </w:t>
-            </w:r>
-          </w:p>
-        </w:tc>
-      </w:tr>
-      <w:tr>
-        <w:trPr>
-          <w:trHeight w:val="755"/>
+            <w:r>
+              <w:t xml:space="preserve">da </w:t>
+            </w:r>
+            <w:r>
+              <w:t>weniger politisches Interesse vorhanden ist</w:t>
+            </w:r>
+            <w:r>
+              <w:t xml:space="preserve"> </w:t>
+            </w:r>
+          </w:p>
+        </w:tc>
+      </w:tr>
+      <w:tr>
+        <w:trPr>
+          <w:trHeight w:val="789"/>
         </w:trPr>
         <w:tc>
           <w:tcPr>
@@ -1584,40 +1593,13 @@
           <w:b/>
         </w:rPr>
         <w:lastRenderedPageBreak/>
-        <w:t xml:space="preserve">User </w:t>
-      </w:r>
-      <w:proofErr w:type="spellStart"/>
-      <w:r>
-        <w:rPr>
-          <w:b/>
-        </w:rPr>
-        <w:t>profiles</w:t>
-      </w:r>
-      <w:proofErr w:type="spellEnd"/>
-      <w:r>
-        <w:rPr>
-          <w:b/>
-        </w:rPr>
-        <w:t xml:space="preserve"> für den Stakeholder „Kandidat“</w:t>
-      </w:r>
-    </w:p>
-    <w:p>
-      <w:pPr>
-        <w:rPr>
-          <w:b/>
-        </w:rPr>
-      </w:pPr>
-      <w:r>
-        <w:rPr>
-          <w:b/>
-        </w:rPr>
-        <w:t>1.</w:t>
+        <w:t>3</w:t>
       </w:r>
       <w:r>
         <w:rPr>
           <w:b/>
         </w:rPr>
-        <w:t xml:space="preserve">User </w:t>
+        <w:t xml:space="preserve">.User </w:t>
       </w:r>
       <w:proofErr w:type="spellStart"/>
       <w:r>
@@ -1727,47 +1709,13 @@
           </w:tcPr>
           <w:p>
             <w:r>
-              <w:t>67</w:t>
+              <w:t>55-90</w:t>
             </w:r>
             <w:r>
               <w:t xml:space="preserve"> Jahre</w:t>
             </w:r>
-          </w:p>
-        </w:tc>
-      </w:tr>
-      <w:tr>
-        <w:trPr>
-          <w:trHeight w:val="562"/>
-        </w:trPr>
-        <w:tc>
-          <w:tcPr>
-            <w:tcW w:w="4531" w:type="dxa"/>
-          </w:tcPr>
-          <w:p>
-            <w:pPr>
-              <w:rPr>
-                <w:b/>
-                <w:sz w:val="28"/>
-                <w:szCs w:val="28"/>
-              </w:rPr>
-            </w:pPr>
-            <w:r>
-              <w:rPr>
-                <w:b/>
-                <w:sz w:val="28"/>
-                <w:szCs w:val="28"/>
-              </w:rPr>
-              <w:t>Formale Qualifikationen</w:t>
-            </w:r>
-          </w:p>
-        </w:tc>
-        <w:tc>
-          <w:tcPr>
-            <w:tcW w:w="4531" w:type="dxa"/>
-          </w:tcPr>
-          <w:p>
-            <w:r>
-              <w:t>Jahrelanges Parteimitglied</w:t>
+            <w:r>
+              <w:t xml:space="preserve"> </w:t>
             </w:r>
           </w:p>
         </w:tc>
@@ -1804,7 +1752,10 @@
           </w:tcPr>
           <w:p>
             <w:r>
-              <w:t>Ausgeprägtes Politisches Wissen und Wissen über die eigenen Interessen</w:t>
+              <w:t>Fundiertes</w:t>
+            </w:r>
+            <w:r>
+              <w:t xml:space="preserve"> Politisches Wissen und Wissen über die eigenen Interessen</w:t>
             </w:r>
           </w:p>
         </w:tc>
@@ -1841,7 +1792,19 @@
           </w:tcPr>
           <w:p>
             <w:r>
-              <w:t>Computer und Smartphone</w:t>
+              <w:t xml:space="preserve">Computer oder </w:t>
+            </w:r>
+            <w:r>
+              <w:t>Smartphone</w:t>
+            </w:r>
+            <w:r>
+              <w:t>;</w:t>
+            </w:r>
+          </w:p>
+          <w:p/>
+          <w:p>
+            <w:r>
+              <w:t>Beide Geräte;</w:t>
             </w:r>
           </w:p>
         </w:tc>
@@ -1878,7 +1841,10 @@
           </w:tcPr>
           <w:p>
             <w:r>
-              <w:t xml:space="preserve">Wissen im Umgang mit Computern und Mobilen Geräten </w:t>
+              <w:t>Eher w</w:t>
+            </w:r>
+            <w:r>
+              <w:t xml:space="preserve">eniger Wissen im Umgang mit Computern und Mobilen Geräten </w:t>
             </w:r>
           </w:p>
         </w:tc>
@@ -1915,7 +1881,13 @@
           </w:tcPr>
           <w:p>
             <w:r>
-              <w:t>Keine spezielle Erfahrung</w:t>
+              <w:t>Weniger</w:t>
+            </w:r>
+            <w:r>
+              <w:t xml:space="preserve"> Erfahrung mit </w:t>
+            </w:r>
+            <w:r>
+              <w:t>Wahlhilfen</w:t>
             </w:r>
           </w:p>
         </w:tc>
@@ -1952,7 +1924,7 @@
           </w:tcPr>
           <w:p>
             <w:r>
-              <w:t>Möchte Wähler von seiner eigenen Position überzeugen</w:t>
+              <w:t>Hat eine eigene Meinung und viele Ideen</w:t>
             </w:r>
           </w:p>
         </w:tc>
@@ -1989,17 +1961,14 @@
           </w:tcPr>
           <w:p>
             <w:r>
-              <w:t>Positioniert sich zu Thesen und begründet seine Position</w:t>
-            </w:r>
-            <w:r>
-              <w:t xml:space="preserve"> und stellt sich dem Wähler zur Wahl</w:t>
-            </w:r>
-          </w:p>
-        </w:tc>
-      </w:tr>
-      <w:tr>
-        <w:trPr>
-          <w:trHeight w:val="687"/>
+              <w:t xml:space="preserve">Recherchiert über Positionen der Kandidaten um eine geeignete Wahl zu treffen </w:t>
+            </w:r>
+          </w:p>
+        </w:tc>
+      </w:tr>
+      <w:tr>
+        <w:trPr>
+          <w:trHeight w:val="755"/>
         </w:trPr>
         <w:tc>
           <w:tcPr>
@@ -2093,36 +2062,53 @@
       <w:pPr>
         <w:rPr>
           <w:b/>
-        </w:rPr>
-      </w:pPr>
-    </w:p>
-    <w:p>
-      <w:pPr>
-        <w:rPr>
-          <w:b/>
-          <w:sz w:val="28"/>
-          <w:szCs w:val="28"/>
-        </w:rPr>
-      </w:pPr>
-    </w:p>
-    <w:p>
-      <w:pPr>
-        <w:rPr>
-          <w:b/>
-        </w:rPr>
-      </w:pPr>
-    </w:p>
-    <w:p>
-      <w:pPr>
-        <w:rPr>
-          <w:b/>
-        </w:rPr>
-      </w:pPr>
-    </w:p>
-    <w:p>
-      <w:pPr>
-        <w:rPr>
-          <w:b/>
+          <w:sz w:val="28"/>
+          <w:szCs w:val="28"/>
+        </w:rPr>
+      </w:pPr>
+    </w:p>
+    <w:p>
+      <w:pPr>
+        <w:rPr>
+          <w:b/>
+          <w:sz w:val="28"/>
+          <w:szCs w:val="28"/>
+        </w:rPr>
+      </w:pPr>
+    </w:p>
+    <w:p>
+      <w:pPr>
+        <w:rPr>
+          <w:b/>
+          <w:sz w:val="28"/>
+          <w:szCs w:val="28"/>
+        </w:rPr>
+      </w:pPr>
+    </w:p>
+    <w:p>
+      <w:pPr>
+        <w:rPr>
+          <w:b/>
+          <w:sz w:val="28"/>
+          <w:szCs w:val="28"/>
+        </w:rPr>
+      </w:pPr>
+    </w:p>
+    <w:p>
+      <w:pPr>
+        <w:rPr>
+          <w:b/>
+          <w:sz w:val="28"/>
+          <w:szCs w:val="28"/>
+        </w:rPr>
+      </w:pPr>
+    </w:p>
+    <w:p>
+      <w:pPr>
+        <w:rPr>
+          <w:b/>
+          <w:sz w:val="28"/>
+          <w:szCs w:val="28"/>
         </w:rPr>
       </w:pPr>
     </w:p>
@@ -2136,8 +2122,7 @@
         <w:rPr>
           <w:b/>
         </w:rPr>
-        <w:lastRenderedPageBreak/>
-        <w:t>2</w:t>
+        <w:t>4</w:t>
       </w:r>
       <w:r>
         <w:rPr>
@@ -2253,7 +2238,1063 @@
           </w:tcPr>
           <w:p>
             <w:r>
-              <w:t>25</w:t>
+              <w:t>55-90 Jahre</w:t>
+            </w:r>
+            <w:r>
+              <w:t xml:space="preserve"> </w:t>
+            </w:r>
+          </w:p>
+        </w:tc>
+      </w:tr>
+      <w:tr>
+        <w:trPr>
+          <w:trHeight w:val="995"/>
+        </w:trPr>
+        <w:tc>
+          <w:tcPr>
+            <w:tcW w:w="4531" w:type="dxa"/>
+          </w:tcPr>
+          <w:p>
+            <w:pPr>
+              <w:rPr>
+                <w:b/>
+                <w:sz w:val="28"/>
+                <w:szCs w:val="28"/>
+              </w:rPr>
+            </w:pPr>
+            <w:r>
+              <w:rPr>
+                <w:b/>
+                <w:sz w:val="28"/>
+                <w:szCs w:val="28"/>
+              </w:rPr>
+              <w:t>Fachwissen</w:t>
+            </w:r>
+          </w:p>
+        </w:tc>
+        <w:tc>
+          <w:tcPr>
+            <w:tcW w:w="4531" w:type="dxa"/>
+          </w:tcPr>
+          <w:p>
+            <w:r>
+              <w:t>Weniger politisches Interesse und Wissen</w:t>
+            </w:r>
+          </w:p>
+        </w:tc>
+      </w:tr>
+      <w:tr>
+        <w:trPr>
+          <w:trHeight w:val="561"/>
+        </w:trPr>
+        <w:tc>
+          <w:tcPr>
+            <w:tcW w:w="4531" w:type="dxa"/>
+          </w:tcPr>
+          <w:p>
+            <w:pPr>
+              <w:rPr>
+                <w:b/>
+                <w:sz w:val="28"/>
+                <w:szCs w:val="28"/>
+              </w:rPr>
+            </w:pPr>
+            <w:r>
+              <w:rPr>
+                <w:b/>
+                <w:sz w:val="28"/>
+                <w:szCs w:val="28"/>
+              </w:rPr>
+              <w:t>Verfügbare Technologien</w:t>
+            </w:r>
+          </w:p>
+        </w:tc>
+        <w:tc>
+          <w:tcPr>
+            <w:tcW w:w="4531" w:type="dxa"/>
+          </w:tcPr>
+          <w:p>
+            <w:r>
+              <w:t>Computer oder Smartphone</w:t>
+            </w:r>
+            <w:r>
+              <w:t>;</w:t>
+            </w:r>
+          </w:p>
+          <w:p/>
+          <w:p>
+            <w:r>
+              <w:t>Keine Geräte;</w:t>
+            </w:r>
+          </w:p>
+        </w:tc>
+      </w:tr>
+      <w:tr>
+        <w:trPr>
+          <w:trHeight w:val="988"/>
+        </w:trPr>
+        <w:tc>
+          <w:tcPr>
+            <w:tcW w:w="4531" w:type="dxa"/>
+          </w:tcPr>
+          <w:p>
+            <w:pPr>
+              <w:rPr>
+                <w:b/>
+                <w:sz w:val="28"/>
+                <w:szCs w:val="28"/>
+              </w:rPr>
+            </w:pPr>
+            <w:r>
+              <w:rPr>
+                <w:b/>
+                <w:sz w:val="28"/>
+                <w:szCs w:val="28"/>
+              </w:rPr>
+              <w:t>Computerkenntnisse und -erfahrungen</w:t>
+            </w:r>
+          </w:p>
+        </w:tc>
+        <w:tc>
+          <w:tcPr>
+            <w:tcW w:w="4531" w:type="dxa"/>
+          </w:tcPr>
+          <w:p>
+            <w:r>
+              <w:t xml:space="preserve">Eher weniger Wissen im Umgang mit Computern und Mobilen Geräten </w:t>
+            </w:r>
+          </w:p>
+        </w:tc>
+      </w:tr>
+      <w:tr>
+        <w:trPr>
+          <w:trHeight w:val="982"/>
+        </w:trPr>
+        <w:tc>
+          <w:tcPr>
+            <w:tcW w:w="4531" w:type="dxa"/>
+          </w:tcPr>
+          <w:p>
+            <w:pPr>
+              <w:rPr>
+                <w:b/>
+                <w:sz w:val="28"/>
+                <w:szCs w:val="28"/>
+              </w:rPr>
+            </w:pPr>
+            <w:r>
+              <w:rPr>
+                <w:b/>
+                <w:sz w:val="28"/>
+                <w:szCs w:val="28"/>
+              </w:rPr>
+              <w:t>Spezielle Produkterfahrung</w:t>
+            </w:r>
+          </w:p>
+        </w:tc>
+        <w:tc>
+          <w:tcPr>
+            <w:tcW w:w="4531" w:type="dxa"/>
+          </w:tcPr>
+          <w:p>
+            <w:r>
+              <w:t>Keine</w:t>
+            </w:r>
+            <w:r>
+              <w:t xml:space="preserve"> Erfahrung mit Wahlhilfen</w:t>
+            </w:r>
+          </w:p>
+        </w:tc>
+      </w:tr>
+      <w:tr>
+        <w:trPr>
+          <w:trHeight w:val="833"/>
+        </w:trPr>
+        <w:tc>
+          <w:tcPr>
+            <w:tcW w:w="4531" w:type="dxa"/>
+          </w:tcPr>
+          <w:p>
+            <w:pPr>
+              <w:rPr>
+                <w:b/>
+                <w:sz w:val="28"/>
+                <w:szCs w:val="28"/>
+              </w:rPr>
+            </w:pPr>
+            <w:r>
+              <w:rPr>
+                <w:b/>
+                <w:sz w:val="28"/>
+                <w:szCs w:val="28"/>
+              </w:rPr>
+              <w:t>Motivation und Einstellung</w:t>
+            </w:r>
+          </w:p>
+        </w:tc>
+        <w:tc>
+          <w:tcPr>
+            <w:tcW w:w="4531" w:type="dxa"/>
+          </w:tcPr>
+          <w:p>
+            <w:r>
+              <w:t>Durch weniger politisches Interesse besteht auch weniger Motivation den passenden Kandidaten zu finden</w:t>
+            </w:r>
+          </w:p>
+        </w:tc>
+      </w:tr>
+      <w:tr>
+        <w:trPr>
+          <w:trHeight w:val="1128"/>
+        </w:trPr>
+        <w:tc>
+          <w:tcPr>
+            <w:tcW w:w="4531" w:type="dxa"/>
+          </w:tcPr>
+          <w:p>
+            <w:pPr>
+              <w:rPr>
+                <w:b/>
+                <w:sz w:val="28"/>
+                <w:szCs w:val="28"/>
+              </w:rPr>
+            </w:pPr>
+            <w:r>
+              <w:rPr>
+                <w:b/>
+                <w:sz w:val="28"/>
+                <w:szCs w:val="28"/>
+              </w:rPr>
+              <w:t>Aufgaben</w:t>
+            </w:r>
+          </w:p>
+        </w:tc>
+        <w:tc>
+          <w:tcPr>
+            <w:tcW w:w="4531" w:type="dxa"/>
+          </w:tcPr>
+          <w:p>
+            <w:r>
+              <w:t>Recherchiert weniger/gar nicht über Positionen der Kandidaten, da weniger politisches Interesse vorhanden ist</w:t>
+            </w:r>
+          </w:p>
+        </w:tc>
+      </w:tr>
+      <w:tr>
+        <w:trPr>
+          <w:trHeight w:val="755"/>
+        </w:trPr>
+        <w:tc>
+          <w:tcPr>
+            <w:tcW w:w="4531" w:type="dxa"/>
+          </w:tcPr>
+          <w:p>
+            <w:pPr>
+              <w:rPr>
+                <w:b/>
+                <w:sz w:val="28"/>
+                <w:szCs w:val="28"/>
+              </w:rPr>
+            </w:pPr>
+            <w:r>
+              <w:rPr>
+                <w:b/>
+                <w:sz w:val="28"/>
+                <w:szCs w:val="28"/>
+              </w:rPr>
+              <w:t>Auswirkungen von Fehlern</w:t>
+            </w:r>
+          </w:p>
+        </w:tc>
+        <w:tc>
+          <w:tcPr>
+            <w:tcW w:w="4531" w:type="dxa"/>
+          </w:tcPr>
+          <w:p>
+            <w:r>
+              <w:t>Unangemessenes Verhalten hat Einfluss auf die Seriosität des Systems</w:t>
+            </w:r>
+          </w:p>
+        </w:tc>
+      </w:tr>
+    </w:tbl>
+    <w:p>
+      <w:pPr>
+        <w:rPr>
+          <w:b/>
+          <w:sz w:val="28"/>
+          <w:szCs w:val="28"/>
+        </w:rPr>
+      </w:pPr>
+    </w:p>
+    <w:p>
+      <w:pPr>
+        <w:rPr>
+          <w:b/>
+          <w:sz w:val="28"/>
+          <w:szCs w:val="28"/>
+        </w:rPr>
+      </w:pPr>
+    </w:p>
+    <w:p>
+      <w:pPr>
+        <w:rPr>
+          <w:b/>
+          <w:sz w:val="28"/>
+          <w:szCs w:val="28"/>
+        </w:rPr>
+      </w:pPr>
+    </w:p>
+    <w:p>
+      <w:pPr>
+        <w:rPr>
+          <w:b/>
+          <w:sz w:val="28"/>
+          <w:szCs w:val="28"/>
+        </w:rPr>
+      </w:pPr>
+    </w:p>
+    <w:p>
+      <w:pPr>
+        <w:rPr>
+          <w:b/>
+          <w:sz w:val="28"/>
+          <w:szCs w:val="28"/>
+        </w:rPr>
+      </w:pPr>
+    </w:p>
+    <w:p>
+      <w:pPr>
+        <w:rPr>
+          <w:b/>
+          <w:sz w:val="28"/>
+          <w:szCs w:val="28"/>
+        </w:rPr>
+      </w:pPr>
+    </w:p>
+    <w:p>
+      <w:pPr>
+        <w:rPr>
+          <w:b/>
+          <w:sz w:val="28"/>
+          <w:szCs w:val="28"/>
+        </w:rPr>
+      </w:pPr>
+    </w:p>
+    <w:p>
+      <w:pPr>
+        <w:rPr>
+          <w:b/>
+        </w:rPr>
+      </w:pPr>
+    </w:p>
+    <w:p>
+      <w:pPr>
+        <w:rPr>
+          <w:b/>
+        </w:rPr>
+      </w:pPr>
+    </w:p>
+    <w:p>
+      <w:pPr>
+        <w:rPr>
+          <w:b/>
+        </w:rPr>
+      </w:pPr>
+    </w:p>
+    <w:p>
+      <w:pPr>
+        <w:rPr>
+          <w:b/>
+        </w:rPr>
+      </w:pPr>
+    </w:p>
+    <w:p>
+      <w:pPr>
+        <w:rPr>
+          <w:b/>
+        </w:rPr>
+      </w:pPr>
+      <w:r>
+        <w:rPr>
+          <w:b/>
+        </w:rPr>
+        <w:lastRenderedPageBreak/>
+        <w:t xml:space="preserve">User </w:t>
+      </w:r>
+      <w:proofErr w:type="spellStart"/>
+      <w:r>
+        <w:rPr>
+          <w:b/>
+        </w:rPr>
+        <w:t>profiles</w:t>
+      </w:r>
+      <w:proofErr w:type="spellEnd"/>
+      <w:r>
+        <w:rPr>
+          <w:b/>
+        </w:rPr>
+        <w:t xml:space="preserve"> für den Stakeholder „Kandidat“</w:t>
+      </w:r>
+    </w:p>
+    <w:p>
+      <w:pPr>
+        <w:rPr>
+          <w:b/>
+        </w:rPr>
+      </w:pPr>
+      <w:r>
+        <w:rPr>
+          <w:b/>
+        </w:rPr>
+        <w:t>1.</w:t>
+      </w:r>
+      <w:r>
+        <w:rPr>
+          <w:b/>
+        </w:rPr>
+        <w:t xml:space="preserve">User </w:t>
+      </w:r>
+      <w:proofErr w:type="spellStart"/>
+      <w:r>
+        <w:rPr>
+          <w:b/>
+        </w:rPr>
+        <w:t>profile</w:t>
+      </w:r>
+      <w:proofErr w:type="spellEnd"/>
+    </w:p>
+    <w:tbl>
+      <w:tblPr>
+        <w:tblStyle w:val="Tabellenraster"/>
+        <w:tblW w:w="0" w:type="auto"/>
+        <w:tblLook w:val="04A0" w:firstRow="1" w:lastRow="0" w:firstColumn="1" w:lastColumn="0" w:noHBand="0" w:noVBand="1"/>
+      </w:tblPr>
+      <w:tblGrid>
+        <w:gridCol w:w="4531"/>
+        <w:gridCol w:w="4531"/>
+      </w:tblGrid>
+      <w:tr>
+        <w:trPr>
+          <w:trHeight w:val="429"/>
+        </w:trPr>
+        <w:tc>
+          <w:tcPr>
+            <w:tcW w:w="4531" w:type="dxa"/>
+          </w:tcPr>
+          <w:p>
+            <w:pPr>
+              <w:rPr>
+                <w:b/>
+                <w:sz w:val="28"/>
+                <w:szCs w:val="28"/>
+              </w:rPr>
+            </w:pPr>
+            <w:r>
+              <w:rPr>
+                <w:b/>
+                <w:sz w:val="28"/>
+                <w:szCs w:val="28"/>
+              </w:rPr>
+              <w:t>Merkmal</w:t>
+            </w:r>
+          </w:p>
+        </w:tc>
+        <w:tc>
+          <w:tcPr>
+            <w:tcW w:w="4531" w:type="dxa"/>
+          </w:tcPr>
+          <w:p>
+            <w:pPr>
+              <w:rPr>
+                <w:b/>
+                <w:sz w:val="28"/>
+                <w:szCs w:val="28"/>
+              </w:rPr>
+            </w:pPr>
+            <w:r>
+              <w:rPr>
+                <w:b/>
+                <w:sz w:val="28"/>
+                <w:szCs w:val="28"/>
+              </w:rPr>
+              <w:t>Ausprägung</w:t>
+            </w:r>
+          </w:p>
+        </w:tc>
+      </w:tr>
+      <w:tr>
+        <w:trPr>
+          <w:trHeight w:val="792"/>
+        </w:trPr>
+        <w:tc>
+          <w:tcPr>
+            <w:tcW w:w="4531" w:type="dxa"/>
+          </w:tcPr>
+          <w:p>
+            <w:pPr>
+              <w:rPr>
+                <w:b/>
+                <w:sz w:val="28"/>
+                <w:szCs w:val="28"/>
+              </w:rPr>
+            </w:pPr>
+            <w:r>
+              <w:rPr>
+                <w:b/>
+                <w:sz w:val="28"/>
+                <w:szCs w:val="28"/>
+              </w:rPr>
+              <w:t xml:space="preserve">Demographische </w:t>
+            </w:r>
+            <w:r>
+              <w:rPr>
+                <w:b/>
+                <w:sz w:val="28"/>
+                <w:szCs w:val="28"/>
+              </w:rPr>
+              <w:t xml:space="preserve">Charakteristiken </w:t>
+            </w:r>
+          </w:p>
+        </w:tc>
+        <w:tc>
+          <w:tcPr>
+            <w:tcW w:w="4531" w:type="dxa"/>
+          </w:tcPr>
+          <w:p>
+            <w:r>
+              <w:t>18</w:t>
+            </w:r>
+            <w:bookmarkStart w:id="0" w:name="_GoBack"/>
+            <w:bookmarkEnd w:id="0"/>
+            <w:r>
+              <w:t>-90</w:t>
+            </w:r>
+            <w:r>
+              <w:t xml:space="preserve"> Jahre</w:t>
+            </w:r>
+          </w:p>
+        </w:tc>
+      </w:tr>
+      <w:tr>
+        <w:trPr>
+          <w:trHeight w:val="562"/>
+        </w:trPr>
+        <w:tc>
+          <w:tcPr>
+            <w:tcW w:w="4531" w:type="dxa"/>
+          </w:tcPr>
+          <w:p>
+            <w:pPr>
+              <w:rPr>
+                <w:b/>
+                <w:sz w:val="28"/>
+                <w:szCs w:val="28"/>
+              </w:rPr>
+            </w:pPr>
+            <w:r>
+              <w:rPr>
+                <w:b/>
+                <w:sz w:val="28"/>
+                <w:szCs w:val="28"/>
+              </w:rPr>
+              <w:t>Formale Qualifikationen</w:t>
+            </w:r>
+          </w:p>
+        </w:tc>
+        <w:tc>
+          <w:tcPr>
+            <w:tcW w:w="4531" w:type="dxa"/>
+          </w:tcPr>
+          <w:p>
+            <w:r>
+              <w:t>Jahrelanges Parteimitglied</w:t>
+            </w:r>
+          </w:p>
+        </w:tc>
+      </w:tr>
+      <w:tr>
+        <w:trPr>
+          <w:trHeight w:val="995"/>
+        </w:trPr>
+        <w:tc>
+          <w:tcPr>
+            <w:tcW w:w="4531" w:type="dxa"/>
+          </w:tcPr>
+          <w:p>
+            <w:pPr>
+              <w:rPr>
+                <w:b/>
+                <w:sz w:val="28"/>
+                <w:szCs w:val="28"/>
+              </w:rPr>
+            </w:pPr>
+            <w:r>
+              <w:rPr>
+                <w:b/>
+                <w:sz w:val="28"/>
+                <w:szCs w:val="28"/>
+              </w:rPr>
+              <w:t>Fachwissen</w:t>
+            </w:r>
+          </w:p>
+        </w:tc>
+        <w:tc>
+          <w:tcPr>
+            <w:tcW w:w="4531" w:type="dxa"/>
+          </w:tcPr>
+          <w:p>
+            <w:r>
+              <w:t>Ausgeprägtes Politisches Wissen und Wissen über die eigenen Interessen</w:t>
+            </w:r>
+          </w:p>
+        </w:tc>
+      </w:tr>
+      <w:tr>
+        <w:trPr>
+          <w:trHeight w:val="561"/>
+        </w:trPr>
+        <w:tc>
+          <w:tcPr>
+            <w:tcW w:w="4531" w:type="dxa"/>
+          </w:tcPr>
+          <w:p>
+            <w:pPr>
+              <w:rPr>
+                <w:b/>
+                <w:sz w:val="28"/>
+                <w:szCs w:val="28"/>
+              </w:rPr>
+            </w:pPr>
+            <w:r>
+              <w:rPr>
+                <w:b/>
+                <w:sz w:val="28"/>
+                <w:szCs w:val="28"/>
+              </w:rPr>
+              <w:t>Verfügbare Technologien</w:t>
+            </w:r>
+          </w:p>
+        </w:tc>
+        <w:tc>
+          <w:tcPr>
+            <w:tcW w:w="4531" w:type="dxa"/>
+          </w:tcPr>
+          <w:p>
+            <w:r>
+              <w:t>Computer und Smartphone</w:t>
+            </w:r>
+          </w:p>
+        </w:tc>
+      </w:tr>
+      <w:tr>
+        <w:trPr>
+          <w:trHeight w:val="988"/>
+        </w:trPr>
+        <w:tc>
+          <w:tcPr>
+            <w:tcW w:w="4531" w:type="dxa"/>
+          </w:tcPr>
+          <w:p>
+            <w:pPr>
+              <w:rPr>
+                <w:b/>
+                <w:sz w:val="28"/>
+                <w:szCs w:val="28"/>
+              </w:rPr>
+            </w:pPr>
+            <w:r>
+              <w:rPr>
+                <w:b/>
+                <w:sz w:val="28"/>
+                <w:szCs w:val="28"/>
+              </w:rPr>
+              <w:t>Computerkenntnisse und -erfahrungen</w:t>
+            </w:r>
+          </w:p>
+        </w:tc>
+        <w:tc>
+          <w:tcPr>
+            <w:tcW w:w="4531" w:type="dxa"/>
+          </w:tcPr>
+          <w:p>
+            <w:r>
+              <w:t xml:space="preserve">Wissen im Umgang mit Computern und Mobilen Geräten </w:t>
+            </w:r>
+          </w:p>
+        </w:tc>
+      </w:tr>
+      <w:tr>
+        <w:trPr>
+          <w:trHeight w:val="982"/>
+        </w:trPr>
+        <w:tc>
+          <w:tcPr>
+            <w:tcW w:w="4531" w:type="dxa"/>
+          </w:tcPr>
+          <w:p>
+            <w:pPr>
+              <w:rPr>
+                <w:b/>
+                <w:sz w:val="28"/>
+                <w:szCs w:val="28"/>
+              </w:rPr>
+            </w:pPr>
+            <w:r>
+              <w:rPr>
+                <w:b/>
+                <w:sz w:val="28"/>
+                <w:szCs w:val="28"/>
+              </w:rPr>
+              <w:t>Spezielle Produkterfahrung</w:t>
+            </w:r>
+          </w:p>
+        </w:tc>
+        <w:tc>
+          <w:tcPr>
+            <w:tcW w:w="4531" w:type="dxa"/>
+          </w:tcPr>
+          <w:p>
+            <w:r>
+              <w:t>Keine spezielle Erfahrung</w:t>
+            </w:r>
+          </w:p>
+        </w:tc>
+      </w:tr>
+      <w:tr>
+        <w:trPr>
+          <w:trHeight w:val="833"/>
+        </w:trPr>
+        <w:tc>
+          <w:tcPr>
+            <w:tcW w:w="4531" w:type="dxa"/>
+          </w:tcPr>
+          <w:p>
+            <w:pPr>
+              <w:rPr>
+                <w:b/>
+                <w:sz w:val="28"/>
+                <w:szCs w:val="28"/>
+              </w:rPr>
+            </w:pPr>
+            <w:r>
+              <w:rPr>
+                <w:b/>
+                <w:sz w:val="28"/>
+                <w:szCs w:val="28"/>
+              </w:rPr>
+              <w:t>Motivation und Einstellung</w:t>
+            </w:r>
+          </w:p>
+        </w:tc>
+        <w:tc>
+          <w:tcPr>
+            <w:tcW w:w="4531" w:type="dxa"/>
+          </w:tcPr>
+          <w:p>
+            <w:r>
+              <w:t>Möchte Wähler von seiner eigenen Position überzeugen</w:t>
+            </w:r>
+          </w:p>
+        </w:tc>
+      </w:tr>
+      <w:tr>
+        <w:trPr>
+          <w:trHeight w:val="1128"/>
+        </w:trPr>
+        <w:tc>
+          <w:tcPr>
+            <w:tcW w:w="4531" w:type="dxa"/>
+          </w:tcPr>
+          <w:p>
+            <w:pPr>
+              <w:rPr>
+                <w:b/>
+                <w:sz w:val="28"/>
+                <w:szCs w:val="28"/>
+              </w:rPr>
+            </w:pPr>
+            <w:r>
+              <w:rPr>
+                <w:b/>
+                <w:sz w:val="28"/>
+                <w:szCs w:val="28"/>
+              </w:rPr>
+              <w:t>Aufgaben</w:t>
+            </w:r>
+          </w:p>
+        </w:tc>
+        <w:tc>
+          <w:tcPr>
+            <w:tcW w:w="4531" w:type="dxa"/>
+          </w:tcPr>
+          <w:p>
+            <w:r>
+              <w:t>Positioniert sich zu Thesen und begründet seine Position</w:t>
+            </w:r>
+            <w:r>
+              <w:t xml:space="preserve"> und stellt sich dem Wähler zur Wahl</w:t>
+            </w:r>
+          </w:p>
+        </w:tc>
+      </w:tr>
+      <w:tr>
+        <w:trPr>
+          <w:trHeight w:val="687"/>
+        </w:trPr>
+        <w:tc>
+          <w:tcPr>
+            <w:tcW w:w="4531" w:type="dxa"/>
+          </w:tcPr>
+          <w:p>
+            <w:pPr>
+              <w:rPr>
+                <w:b/>
+                <w:sz w:val="28"/>
+                <w:szCs w:val="28"/>
+              </w:rPr>
+            </w:pPr>
+            <w:r>
+              <w:rPr>
+                <w:b/>
+                <w:sz w:val="28"/>
+                <w:szCs w:val="28"/>
+              </w:rPr>
+              <w:t>Auswirkungen von Fehlern</w:t>
+            </w:r>
+          </w:p>
+        </w:tc>
+        <w:tc>
+          <w:tcPr>
+            <w:tcW w:w="4531" w:type="dxa"/>
+          </w:tcPr>
+          <w:p>
+            <w:r>
+              <w:t>Unangemessenes Verhalten hat Einfluss auf die Seriosität des Systems</w:t>
+            </w:r>
+          </w:p>
+        </w:tc>
+      </w:tr>
+    </w:tbl>
+    <w:p>
+      <w:pPr>
+        <w:rPr>
+          <w:b/>
+          <w:sz w:val="28"/>
+          <w:szCs w:val="28"/>
+        </w:rPr>
+      </w:pPr>
+    </w:p>
+    <w:p>
+      <w:pPr>
+        <w:rPr>
+          <w:b/>
+          <w:sz w:val="28"/>
+          <w:szCs w:val="28"/>
+        </w:rPr>
+      </w:pPr>
+    </w:p>
+    <w:p>
+      <w:pPr>
+        <w:rPr>
+          <w:b/>
+          <w:sz w:val="28"/>
+          <w:szCs w:val="28"/>
+        </w:rPr>
+      </w:pPr>
+    </w:p>
+    <w:p>
+      <w:pPr>
+        <w:rPr>
+          <w:b/>
+          <w:sz w:val="28"/>
+          <w:szCs w:val="28"/>
+        </w:rPr>
+      </w:pPr>
+    </w:p>
+    <w:p>
+      <w:pPr>
+        <w:rPr>
+          <w:b/>
+          <w:sz w:val="28"/>
+          <w:szCs w:val="28"/>
+        </w:rPr>
+      </w:pPr>
+    </w:p>
+    <w:p>
+      <w:pPr>
+        <w:rPr>
+          <w:b/>
+          <w:sz w:val="28"/>
+          <w:szCs w:val="28"/>
+        </w:rPr>
+      </w:pPr>
+    </w:p>
+    <w:p>
+      <w:pPr>
+        <w:rPr>
+          <w:b/>
+        </w:rPr>
+      </w:pPr>
+    </w:p>
+    <w:p>
+      <w:pPr>
+        <w:rPr>
+          <w:b/>
+          <w:sz w:val="28"/>
+          <w:szCs w:val="28"/>
+        </w:rPr>
+      </w:pPr>
+    </w:p>
+    <w:p>
+      <w:pPr>
+        <w:rPr>
+          <w:b/>
+        </w:rPr>
+      </w:pPr>
+    </w:p>
+    <w:p>
+      <w:pPr>
+        <w:rPr>
+          <w:b/>
+        </w:rPr>
+      </w:pPr>
+    </w:p>
+    <w:p>
+      <w:pPr>
+        <w:rPr>
+          <w:b/>
+        </w:rPr>
+      </w:pPr>
+    </w:p>
+    <w:p>
+      <w:pPr>
+        <w:rPr>
+          <w:b/>
+        </w:rPr>
+      </w:pPr>
+      <w:r>
+        <w:rPr>
+          <w:b/>
+        </w:rPr>
+        <w:lastRenderedPageBreak/>
+        <w:t>2</w:t>
+      </w:r>
+      <w:r>
+        <w:rPr>
+          <w:b/>
+        </w:rPr>
+        <w:t xml:space="preserve">.User </w:t>
+      </w:r>
+      <w:proofErr w:type="spellStart"/>
+      <w:r>
+        <w:rPr>
+          <w:b/>
+        </w:rPr>
+        <w:t>profile</w:t>
+      </w:r>
+      <w:proofErr w:type="spellEnd"/>
+    </w:p>
+    <w:tbl>
+      <w:tblPr>
+        <w:tblStyle w:val="Tabellenraster"/>
+        <w:tblW w:w="0" w:type="auto"/>
+        <w:tblLook w:val="04A0" w:firstRow="1" w:lastRow="0" w:firstColumn="1" w:lastColumn="0" w:noHBand="0" w:noVBand="1"/>
+      </w:tblPr>
+      <w:tblGrid>
+        <w:gridCol w:w="4531"/>
+        <w:gridCol w:w="4531"/>
+      </w:tblGrid>
+      <w:tr>
+        <w:trPr>
+          <w:trHeight w:val="429"/>
+        </w:trPr>
+        <w:tc>
+          <w:tcPr>
+            <w:tcW w:w="4531" w:type="dxa"/>
+          </w:tcPr>
+          <w:p>
+            <w:pPr>
+              <w:rPr>
+                <w:b/>
+                <w:sz w:val="28"/>
+                <w:szCs w:val="28"/>
+              </w:rPr>
+            </w:pPr>
+            <w:r>
+              <w:rPr>
+                <w:b/>
+                <w:sz w:val="28"/>
+                <w:szCs w:val="28"/>
+              </w:rPr>
+              <w:t>Merkmal</w:t>
+            </w:r>
+          </w:p>
+        </w:tc>
+        <w:tc>
+          <w:tcPr>
+            <w:tcW w:w="4531" w:type="dxa"/>
+          </w:tcPr>
+          <w:p>
+            <w:pPr>
+              <w:rPr>
+                <w:b/>
+                <w:sz w:val="28"/>
+                <w:szCs w:val="28"/>
+              </w:rPr>
+            </w:pPr>
+            <w:r>
+              <w:rPr>
+                <w:b/>
+                <w:sz w:val="28"/>
+                <w:szCs w:val="28"/>
+              </w:rPr>
+              <w:t>Ausprägung</w:t>
+            </w:r>
+          </w:p>
+        </w:tc>
+      </w:tr>
+      <w:tr>
+        <w:trPr>
+          <w:trHeight w:val="792"/>
+        </w:trPr>
+        <w:tc>
+          <w:tcPr>
+            <w:tcW w:w="4531" w:type="dxa"/>
+          </w:tcPr>
+          <w:p>
+            <w:pPr>
+              <w:rPr>
+                <w:b/>
+                <w:sz w:val="28"/>
+                <w:szCs w:val="28"/>
+              </w:rPr>
+            </w:pPr>
+            <w:r>
+              <w:rPr>
+                <w:b/>
+                <w:sz w:val="28"/>
+                <w:szCs w:val="28"/>
+              </w:rPr>
+              <w:t xml:space="preserve">Demographische </w:t>
+            </w:r>
+            <w:r>
+              <w:rPr>
+                <w:b/>
+                <w:sz w:val="28"/>
+                <w:szCs w:val="28"/>
+              </w:rPr>
+              <w:t xml:space="preserve">Charakteristiken </w:t>
+            </w:r>
+          </w:p>
+        </w:tc>
+        <w:tc>
+          <w:tcPr>
+            <w:tcW w:w="4531" w:type="dxa"/>
+          </w:tcPr>
+          <w:p>
+            <w:r>
+              <w:t>18-90</w:t>
             </w:r>
             <w:r>
               <w:t xml:space="preserve"> Jahre </w:t>
@@ -2659,7 +3700,7 @@
 </file>
 
 <file path=word/numbering.xml><?xml version="1.0" encoding="utf-8"?>
-<w:numbering xmlns:wpc="http://schemas.microsoft.com/office/word/2010/wordprocessingCanvas" xmlns:mc="http://schemas.openxmlformats.org/markup-compatibility/2006" xmlns:o="urn:schemas-microsoft-com:office:office" xmlns:r="http://schemas.openxmlformats.org/officeDocument/2006/relationships" xmlns:m="http://schemas.openxmlformats.org/officeDocument/2006/math" xmlns:v="urn:schemas-microsoft-com:vml" xmlns:wp14="http://schemas.microsoft.com/office/word/2010/wordprocessingDrawing" xmlns:wp="http://schemas.openxmlformats.org/drawingml/2006/wordprocessingDrawing" xmlns:w10="urn:schemas-microsoft-com:office:word" xmlns:w="http://schemas.openxmlformats.org/wordprocessingml/2006/main" xmlns:w14="http://schemas.microsoft.com/office/word/2010/wordml" xmlns:w15="http://schemas.microsoft.com/office/word/2012/wordml" xmlns:wpg="http://schemas.microsoft.com/office/word/2010/wordprocessingGroup" xmlns:wpi="http://schemas.microsoft.com/office/word/2010/wordprocessingInk" xmlns:wne="http://schemas.microsoft.com/office/word/2006/wordml" xmlns:wps="http://schemas.microsoft.com/office/word/2010/wordprocessingShape" mc:Ignorable="w14 w15 wp14">
+<w:numbering xmlns:wpc="http://schemas.microsoft.com/office/word/2010/wordprocessingCanvas" xmlns:cx="http://schemas.microsoft.com/office/drawing/2014/chartex" xmlns:mc="http://schemas.openxmlformats.org/markup-compatibility/2006" xmlns:o="urn:schemas-microsoft-com:office:office" xmlns:r="http://schemas.openxmlformats.org/officeDocument/2006/relationships" xmlns:m="http://schemas.openxmlformats.org/officeDocument/2006/math" xmlns:v="urn:schemas-microsoft-com:vml" xmlns:wp14="http://schemas.microsoft.com/office/word/2010/wordprocessingDrawing" xmlns:wp="http://schemas.openxmlformats.org/drawingml/2006/wordprocessingDrawing" xmlns:w10="urn:schemas-microsoft-com:office:word" xmlns:w="http://schemas.openxmlformats.org/wordprocessingml/2006/main" xmlns:w14="http://schemas.microsoft.com/office/word/2010/wordml" xmlns:w15="http://schemas.microsoft.com/office/word/2012/wordml" xmlns:w16se="http://schemas.microsoft.com/office/word/2015/wordml/symex" xmlns:wpg="http://schemas.microsoft.com/office/word/2010/wordprocessingGroup" xmlns:wpi="http://schemas.microsoft.com/office/word/2010/wordprocessingInk" xmlns:wne="http://schemas.microsoft.com/office/word/2006/wordml" xmlns:wps="http://schemas.microsoft.com/office/word/2010/wordprocessingShape" mc:Ignorable="w14 w15 w16se wp14">
   <w:abstractNum w:abstractNumId="0" w15:restartNumberingAfterBreak="0">
     <w:nsid w:val="07B86162"/>
     <w:multiLevelType w:val="hybridMultilevel"/>
@@ -2940,7 +3981,7 @@
 </file>
 
 <file path=word/styles.xml><?xml version="1.0" encoding="utf-8"?>
-<w:styles xmlns:mc="http://schemas.openxmlformats.org/markup-compatibility/2006" xmlns:r="http://schemas.openxmlformats.org/officeDocument/2006/relationships" xmlns:w="http://schemas.openxmlformats.org/wordprocessingml/2006/main" xmlns:w14="http://schemas.microsoft.com/office/word/2010/wordml" xmlns:w15="http://schemas.microsoft.com/office/word/2012/wordml" mc:Ignorable="w14 w15">
+<w:styles xmlns:mc="http://schemas.openxmlformats.org/markup-compatibility/2006" xmlns:r="http://schemas.openxmlformats.org/officeDocument/2006/relationships" xmlns:w="http://schemas.openxmlformats.org/wordprocessingml/2006/main" xmlns:w14="http://schemas.microsoft.com/office/word/2010/wordml" xmlns:w15="http://schemas.microsoft.com/office/word/2012/wordml" xmlns:w16se="http://schemas.microsoft.com/office/word/2015/wordml/symex" mc:Ignorable="w14 w15 w16se">
   <w:docDefaults>
     <w:rPrDefault>
       <w:rPr>

</xml_diff>